<commit_message>
Lisäyksiä dok, html ja css/Sanna
</commit_message>
<xml_diff>
--- a/Projekti_6/LocalStorage_dokumentointi.docx
+++ b/Projekti_6/LocalStorage_dokumentointi.docx
@@ -7,16 +7,52 @@
     <w:p>
       <w:pPr>
         <w:rPr>
-          <w:sz w:val="24"/>
-          <w:szCs w:val="24"/>
-        </w:rPr>
-      </w:pPr>
-      <w:r>
-        <w:rPr>
-          <w:sz w:val="24"/>
-          <w:szCs w:val="24"/>
+          <w:sz w:val="28"/>
+          <w:szCs w:val="28"/>
+        </w:rPr>
+      </w:pPr>
+      <w:r>
+        <w:rPr>
+          <w:sz w:val="28"/>
+          <w:szCs w:val="28"/>
         </w:rPr>
         <w:t>Sisällysluettelo</w:t>
+      </w:r>
+    </w:p>
+    <w:p>
+      <w:pPr>
+        <w:rPr>
+          <w:sz w:val="24"/>
+          <w:szCs w:val="24"/>
+        </w:rPr>
+      </w:pPr>
+      <w:r>
+        <w:rPr>
+          <w:sz w:val="24"/>
+          <w:szCs w:val="24"/>
+        </w:rPr>
+        <w:t>Local</w:t>
+      </w:r>
+      <w:r>
+        <w:rPr>
+          <w:sz w:val="24"/>
+          <w:szCs w:val="24"/>
+        </w:rPr>
+        <w:t xml:space="preserve"> </w:t>
+      </w:r>
+      <w:r>
+        <w:rPr>
+          <w:sz w:val="24"/>
+          <w:szCs w:val="24"/>
+        </w:rPr>
+        <w:t>s</w:t>
+      </w:r>
+      <w:r>
+        <w:rPr>
+          <w:sz w:val="24"/>
+          <w:szCs w:val="24"/>
+        </w:rPr>
+        <w:t>torage</w:t>
       </w:r>
     </w:p>
     <w:p>
@@ -24,48 +60,10 @@
         <w:rPr>
           <w:b/>
           <w:bCs/>
-        </w:rPr>
-      </w:pPr>
-    </w:p>
-    <w:p>
-      <w:pPr>
-        <w:rPr>
-          <w:sz w:val="24"/>
-          <w:szCs w:val="24"/>
-        </w:rPr>
-      </w:pPr>
-      <w:proofErr w:type="spellStart"/>
-      <w:r>
-        <w:rPr>
-          <w:sz w:val="24"/>
-          <w:szCs w:val="24"/>
-        </w:rPr>
-        <w:t>Local</w:t>
-      </w:r>
-      <w:proofErr w:type="spellEnd"/>
-      <w:r>
-        <w:rPr>
-          <w:sz w:val="24"/>
-          <w:szCs w:val="24"/>
-        </w:rPr>
-        <w:t xml:space="preserve"> </w:t>
-      </w:r>
-      <w:proofErr w:type="spellStart"/>
-      <w:r>
-        <w:rPr>
-          <w:sz w:val="24"/>
-          <w:szCs w:val="24"/>
-        </w:rPr>
-        <w:t>s</w:t>
-      </w:r>
-      <w:r>
-        <w:rPr>
-          <w:sz w:val="24"/>
-          <w:szCs w:val="24"/>
-        </w:rPr>
-        <w:t>torage</w:t>
-      </w:r>
-      <w:proofErr w:type="spellEnd"/>
+          <w:sz w:val="24"/>
+          <w:szCs w:val="24"/>
+        </w:rPr>
+      </w:pPr>
     </w:p>
     <w:p>
       <w:pPr>
@@ -149,6 +147,233 @@
         </w:rPr>
         <w:tab/>
         <w:t>2</w:t>
+      </w:r>
+    </w:p>
+    <w:p>
+      <w:pPr>
+        <w:tabs>
+          <w:tab w:val="left" w:pos="426"/>
+        </w:tabs>
+        <w:rPr>
+          <w:sz w:val="24"/>
+          <w:szCs w:val="24"/>
+        </w:rPr>
+      </w:pPr>
+      <w:r>
+        <w:rPr>
+          <w:sz w:val="24"/>
+          <w:szCs w:val="24"/>
+          <w:u w:val="dotted"/>
+        </w:rPr>
+        <w:t>Suunnitelma</w:t>
+      </w:r>
+      <w:r>
+        <w:rPr>
+          <w:sz w:val="24"/>
+          <w:szCs w:val="24"/>
+          <w:u w:val="dotted"/>
+        </w:rPr>
+        <w:tab/>
+      </w:r>
+      <w:r>
+        <w:rPr>
+          <w:sz w:val="24"/>
+          <w:szCs w:val="24"/>
+          <w:u w:val="dotted"/>
+        </w:rPr>
+        <w:tab/>
+      </w:r>
+      <w:r>
+        <w:rPr>
+          <w:sz w:val="24"/>
+          <w:szCs w:val="24"/>
+          <w:u w:val="dotted"/>
+        </w:rPr>
+        <w:tab/>
+      </w:r>
+      <w:r>
+        <w:rPr>
+          <w:sz w:val="24"/>
+          <w:szCs w:val="24"/>
+          <w:u w:val="dotted"/>
+        </w:rPr>
+        <w:tab/>
+      </w:r>
+      <w:r>
+        <w:rPr>
+          <w:sz w:val="24"/>
+          <w:szCs w:val="24"/>
+          <w:u w:val="dotted"/>
+        </w:rPr>
+        <w:tab/>
+      </w:r>
+      <w:r>
+        <w:rPr>
+          <w:sz w:val="24"/>
+          <w:szCs w:val="24"/>
+          <w:u w:val="dotted"/>
+        </w:rPr>
+        <w:tab/>
+      </w:r>
+      <w:r>
+        <w:rPr>
+          <w:sz w:val="24"/>
+          <w:szCs w:val="24"/>
+          <w:u w:val="dotted"/>
+        </w:rPr>
+        <w:tab/>
+        <w:t>2</w:t>
+      </w:r>
+      <w:r>
+        <w:rPr>
+          <w:sz w:val="24"/>
+          <w:szCs w:val="24"/>
+          <w:u w:val="dotted"/>
+        </w:rPr>
+        <w:br/>
+      </w:r>
+      <w:r>
+        <w:rPr>
+          <w:sz w:val="24"/>
+          <w:szCs w:val="24"/>
+        </w:rPr>
+        <w:tab/>
+      </w:r>
+      <w:r>
+        <w:rPr>
+          <w:sz w:val="24"/>
+          <w:szCs w:val="24"/>
+          <w:u w:val="dotted"/>
+        </w:rPr>
+        <w:t>-Logiikka</w:t>
+      </w:r>
+      <w:r>
+        <w:rPr>
+          <w:sz w:val="24"/>
+          <w:szCs w:val="24"/>
+          <w:u w:val="dotted"/>
+        </w:rPr>
+        <w:tab/>
+      </w:r>
+      <w:r>
+        <w:rPr>
+          <w:sz w:val="24"/>
+          <w:szCs w:val="24"/>
+          <w:u w:val="dotted"/>
+        </w:rPr>
+        <w:tab/>
+      </w:r>
+      <w:r>
+        <w:rPr>
+          <w:sz w:val="24"/>
+          <w:szCs w:val="24"/>
+          <w:u w:val="dotted"/>
+        </w:rPr>
+        <w:tab/>
+      </w:r>
+      <w:r>
+        <w:rPr>
+          <w:sz w:val="24"/>
+          <w:szCs w:val="24"/>
+          <w:u w:val="dotted"/>
+        </w:rPr>
+        <w:tab/>
+      </w:r>
+      <w:r>
+        <w:rPr>
+          <w:sz w:val="24"/>
+          <w:szCs w:val="24"/>
+          <w:u w:val="dotted"/>
+        </w:rPr>
+        <w:tab/>
+      </w:r>
+      <w:r>
+        <w:rPr>
+          <w:sz w:val="24"/>
+          <w:szCs w:val="24"/>
+          <w:u w:val="dotted"/>
+        </w:rPr>
+        <w:tab/>
+      </w:r>
+      <w:r>
+        <w:rPr>
+          <w:sz w:val="24"/>
+          <w:szCs w:val="24"/>
+          <w:u w:val="dotted"/>
+        </w:rPr>
+        <w:tab/>
+        <w:t>2</w:t>
+      </w:r>
+      <w:r>
+        <w:rPr>
+          <w:sz w:val="24"/>
+          <w:szCs w:val="24"/>
+        </w:rPr>
+        <w:br/>
+      </w:r>
+      <w:r>
+        <w:rPr>
+          <w:sz w:val="24"/>
+          <w:szCs w:val="24"/>
+        </w:rPr>
+        <w:tab/>
+      </w:r>
+      <w:r>
+        <w:rPr>
+          <w:sz w:val="24"/>
+          <w:szCs w:val="24"/>
+          <w:u w:val="dotted"/>
+        </w:rPr>
+        <w:t>-Mockups</w:t>
+      </w:r>
+      <w:r>
+        <w:rPr>
+          <w:sz w:val="24"/>
+          <w:szCs w:val="24"/>
+          <w:u w:val="dotted"/>
+        </w:rPr>
+        <w:tab/>
+      </w:r>
+      <w:r>
+        <w:rPr>
+          <w:sz w:val="24"/>
+          <w:szCs w:val="24"/>
+          <w:u w:val="dotted"/>
+        </w:rPr>
+        <w:tab/>
+      </w:r>
+      <w:r>
+        <w:rPr>
+          <w:sz w:val="24"/>
+          <w:szCs w:val="24"/>
+          <w:u w:val="dotted"/>
+        </w:rPr>
+        <w:tab/>
+      </w:r>
+      <w:r>
+        <w:rPr>
+          <w:sz w:val="24"/>
+          <w:szCs w:val="24"/>
+          <w:u w:val="dotted"/>
+        </w:rPr>
+        <w:tab/>
+      </w:r>
+      <w:r>
+        <w:rPr>
+          <w:sz w:val="24"/>
+          <w:szCs w:val="24"/>
+          <w:u w:val="dotted"/>
+        </w:rPr>
+        <w:tab/>
+      </w:r>
+      <w:r>
+        <w:rPr>
+          <w:sz w:val="24"/>
+          <w:szCs w:val="24"/>
+          <w:u w:val="dotted"/>
+        </w:rPr>
+        <w:tab/>
+        <w:t>3</w:t>
       </w:r>
     </w:p>
     <w:p>
@@ -233,7 +458,7 @@
           <w:szCs w:val="24"/>
           <w:u w:val="dotted"/>
         </w:rPr>
-        <w:t>2</w:t>
+        <w:t>4</w:t>
       </w:r>
       <w:r>
         <w:rPr>
@@ -314,7 +539,14 @@
           <w:u w:val="dotted"/>
         </w:rPr>
         <w:tab/>
-        <w:t>2</w:t>
+      </w:r>
+      <w:r>
+        <w:rPr>
+          <w:sz w:val="24"/>
+          <w:szCs w:val="24"/>
+          <w:u w:val="dotted"/>
+        </w:rPr>
+        <w:t>4</w:t>
       </w:r>
       <w:r>
         <w:rPr>
@@ -402,7 +634,7 @@
           <w:szCs w:val="24"/>
           <w:u w:val="dotted"/>
         </w:rPr>
-        <w:t>2</w:t>
+        <w:t>4</w:t>
       </w:r>
       <w:r>
         <w:rPr>
@@ -420,7 +652,6 @@
         </w:rPr>
         <w:t>-</w:t>
       </w:r>
-      <w:proofErr w:type="spellStart"/>
       <w:r>
         <w:rPr>
           <w:sz w:val="24"/>
@@ -429,62 +660,119 @@
         </w:rPr>
         <w:t>Javascript</w:t>
       </w:r>
-      <w:proofErr w:type="spellEnd"/>
-      <w:r>
-        <w:rPr>
-          <w:sz w:val="24"/>
-          <w:szCs w:val="24"/>
-          <w:u w:val="dotted"/>
-        </w:rPr>
-        <w:tab/>
-      </w:r>
-      <w:r>
-        <w:rPr>
-          <w:sz w:val="24"/>
-          <w:szCs w:val="24"/>
-          <w:u w:val="dotted"/>
-        </w:rPr>
-        <w:tab/>
-      </w:r>
-      <w:r>
-        <w:rPr>
-          <w:sz w:val="24"/>
-          <w:szCs w:val="24"/>
-          <w:u w:val="dotted"/>
-        </w:rPr>
-        <w:tab/>
-      </w:r>
-      <w:r>
-        <w:rPr>
-          <w:sz w:val="24"/>
-          <w:szCs w:val="24"/>
-          <w:u w:val="dotted"/>
-        </w:rPr>
-        <w:tab/>
-      </w:r>
-      <w:r>
-        <w:rPr>
-          <w:sz w:val="24"/>
-          <w:szCs w:val="24"/>
-          <w:u w:val="dotted"/>
-        </w:rPr>
-        <w:tab/>
-      </w:r>
-      <w:r>
-        <w:rPr>
-          <w:sz w:val="24"/>
-          <w:szCs w:val="24"/>
-          <w:u w:val="dotted"/>
-        </w:rPr>
-        <w:tab/>
-      </w:r>
-      <w:r>
-        <w:rPr>
-          <w:sz w:val="24"/>
-          <w:szCs w:val="24"/>
-          <w:u w:val="dotted"/>
-        </w:rPr>
-        <w:t>3</w:t>
+      <w:r>
+        <w:rPr>
+          <w:sz w:val="24"/>
+          <w:szCs w:val="24"/>
+          <w:u w:val="dotted"/>
+        </w:rPr>
+        <w:tab/>
+      </w:r>
+      <w:r>
+        <w:rPr>
+          <w:sz w:val="24"/>
+          <w:szCs w:val="24"/>
+          <w:u w:val="dotted"/>
+        </w:rPr>
+        <w:tab/>
+      </w:r>
+      <w:r>
+        <w:rPr>
+          <w:sz w:val="24"/>
+          <w:szCs w:val="24"/>
+          <w:u w:val="dotted"/>
+        </w:rPr>
+        <w:tab/>
+      </w:r>
+      <w:r>
+        <w:rPr>
+          <w:sz w:val="24"/>
+          <w:szCs w:val="24"/>
+          <w:u w:val="dotted"/>
+        </w:rPr>
+        <w:tab/>
+      </w:r>
+      <w:r>
+        <w:rPr>
+          <w:sz w:val="24"/>
+          <w:szCs w:val="24"/>
+          <w:u w:val="dotted"/>
+        </w:rPr>
+        <w:tab/>
+      </w:r>
+      <w:r>
+        <w:rPr>
+          <w:sz w:val="24"/>
+          <w:szCs w:val="24"/>
+          <w:u w:val="dotted"/>
+        </w:rPr>
+        <w:tab/>
+      </w:r>
+      <w:r>
+        <w:rPr>
+          <w:sz w:val="24"/>
+          <w:szCs w:val="24"/>
+          <w:u w:val="dotted"/>
+        </w:rPr>
+        <w:t>4</w:t>
+      </w:r>
+      <w:r>
+        <w:rPr>
+          <w:sz w:val="24"/>
+          <w:szCs w:val="24"/>
+          <w:u w:val="dotted"/>
+        </w:rPr>
+        <w:br/>
+        <w:t>-Local storage</w:t>
+      </w:r>
+      <w:r>
+        <w:rPr>
+          <w:sz w:val="24"/>
+          <w:szCs w:val="24"/>
+          <w:u w:val="dotted"/>
+        </w:rPr>
+        <w:tab/>
+      </w:r>
+      <w:r>
+        <w:rPr>
+          <w:sz w:val="24"/>
+          <w:szCs w:val="24"/>
+          <w:u w:val="dotted"/>
+        </w:rPr>
+        <w:tab/>
+      </w:r>
+      <w:r>
+        <w:rPr>
+          <w:sz w:val="24"/>
+          <w:szCs w:val="24"/>
+          <w:u w:val="dotted"/>
+        </w:rPr>
+        <w:tab/>
+      </w:r>
+      <w:r>
+        <w:rPr>
+          <w:sz w:val="24"/>
+          <w:szCs w:val="24"/>
+          <w:u w:val="dotted"/>
+        </w:rPr>
+        <w:tab/>
+      </w:r>
+      <w:r>
+        <w:rPr>
+          <w:sz w:val="24"/>
+          <w:szCs w:val="24"/>
+          <w:u w:val="dotted"/>
+        </w:rPr>
+        <w:tab/>
+      </w:r>
+      <w:r>
+        <w:rPr>
+          <w:sz w:val="24"/>
+          <w:szCs w:val="24"/>
+          <w:u w:val="dotted"/>
+        </w:rPr>
+        <w:tab/>
+        <w:t>4</w:t>
       </w:r>
     </w:p>
     <w:p>
@@ -554,119 +842,196 @@
           <w:u w:val="dotted"/>
         </w:rPr>
         <w:tab/>
-      </w:r>
-      <w:r>
-        <w:rPr>
-          <w:sz w:val="24"/>
-          <w:szCs w:val="24"/>
-          <w:u w:val="dotted"/>
-        </w:rPr>
-        <w:t>3</w:t>
-      </w:r>
-    </w:p>
-    <w:p>
-      <w:pPr>
-        <w:tabs>
-          <w:tab w:val="left" w:pos="426"/>
-        </w:tabs>
-        <w:rPr>
-          <w:sz w:val="24"/>
-          <w:szCs w:val="24"/>
-          <w:u w:val="dotted"/>
-        </w:rPr>
-      </w:pPr>
-      <w:proofErr w:type="spellStart"/>
-      <w:r>
-        <w:rPr>
-          <w:sz w:val="24"/>
-          <w:szCs w:val="24"/>
-          <w:u w:val="dotted"/>
-        </w:rPr>
-        <w:t>Local</w:t>
-      </w:r>
-      <w:proofErr w:type="spellEnd"/>
-      <w:r>
-        <w:rPr>
-          <w:sz w:val="24"/>
-          <w:szCs w:val="24"/>
-          <w:u w:val="dotted"/>
-        </w:rPr>
-        <w:t xml:space="preserve"> </w:t>
-      </w:r>
-      <w:proofErr w:type="spellStart"/>
-      <w:r>
-        <w:rPr>
-          <w:sz w:val="24"/>
-          <w:szCs w:val="24"/>
-          <w:u w:val="dotted"/>
-        </w:rPr>
-        <w:t>s</w:t>
-      </w:r>
-      <w:r>
-        <w:rPr>
-          <w:sz w:val="24"/>
-          <w:szCs w:val="24"/>
-          <w:u w:val="dotted"/>
-        </w:rPr>
-        <w:t>toragen</w:t>
-      </w:r>
-      <w:proofErr w:type="spellEnd"/>
-      <w:r>
-        <w:rPr>
-          <w:sz w:val="24"/>
-          <w:szCs w:val="24"/>
-          <w:u w:val="dotted"/>
-        </w:rPr>
-        <w:t xml:space="preserve"> käyttö</w:t>
-      </w:r>
-      <w:r>
-        <w:rPr>
-          <w:sz w:val="24"/>
-          <w:szCs w:val="24"/>
-          <w:u w:val="dotted"/>
-        </w:rPr>
-        <w:tab/>
-      </w:r>
-      <w:r>
-        <w:rPr>
-          <w:sz w:val="24"/>
-          <w:szCs w:val="24"/>
-          <w:u w:val="dotted"/>
-        </w:rPr>
-        <w:tab/>
-      </w:r>
-      <w:r>
-        <w:rPr>
-          <w:sz w:val="24"/>
-          <w:szCs w:val="24"/>
-          <w:u w:val="dotted"/>
-        </w:rPr>
-        <w:tab/>
-      </w:r>
-      <w:r>
-        <w:rPr>
-          <w:sz w:val="24"/>
-          <w:szCs w:val="24"/>
-          <w:u w:val="dotted"/>
-        </w:rPr>
-        <w:tab/>
-      </w:r>
-      <w:r>
-        <w:rPr>
-          <w:sz w:val="24"/>
-          <w:szCs w:val="24"/>
-          <w:u w:val="dotted"/>
-        </w:rPr>
-        <w:tab/>
-      </w:r>
-      <w:r>
-        <w:rPr>
-          <w:sz w:val="24"/>
-          <w:szCs w:val="24"/>
-          <w:u w:val="dotted"/>
-        </w:rPr>
-        <w:tab/>
-        <w:t>4</w:t>
+        <w:t>5</w:t>
+      </w:r>
+      <w:r>
+        <w:rPr>
+          <w:sz w:val="24"/>
+          <w:szCs w:val="24"/>
+          <w:u w:val="dotted"/>
+        </w:rPr>
+        <w:br/>
+        <w:t>-</w:t>
+      </w:r>
+      <w:r>
+        <w:rPr>
+          <w:sz w:val="24"/>
+          <w:szCs w:val="24"/>
+          <w:u w:val="dotted"/>
+        </w:rPr>
+        <w:t>Lomakkeen t</w:t>
+      </w:r>
+      <w:r>
+        <w:rPr>
+          <w:sz w:val="24"/>
+          <w:szCs w:val="24"/>
+          <w:u w:val="dotted"/>
+        </w:rPr>
+        <w:t>estaus</w:t>
+      </w:r>
+      <w:r>
+        <w:rPr>
+          <w:sz w:val="24"/>
+          <w:szCs w:val="24"/>
+          <w:u w:val="dotted"/>
+        </w:rPr>
+        <w:tab/>
+      </w:r>
+      <w:r>
+        <w:rPr>
+          <w:sz w:val="24"/>
+          <w:szCs w:val="24"/>
+          <w:u w:val="dotted"/>
+        </w:rPr>
+        <w:tab/>
+      </w:r>
+      <w:r>
+        <w:rPr>
+          <w:sz w:val="24"/>
+          <w:szCs w:val="24"/>
+          <w:u w:val="dotted"/>
+        </w:rPr>
+        <w:tab/>
+      </w:r>
+      <w:r>
+        <w:rPr>
+          <w:sz w:val="24"/>
+          <w:szCs w:val="24"/>
+          <w:u w:val="dotted"/>
+        </w:rPr>
+        <w:tab/>
+      </w:r>
+      <w:r>
+        <w:rPr>
+          <w:sz w:val="24"/>
+          <w:szCs w:val="24"/>
+          <w:u w:val="dotted"/>
+        </w:rPr>
+        <w:tab/>
+      </w:r>
+      <w:r>
+        <w:rPr>
+          <w:sz w:val="24"/>
+          <w:szCs w:val="24"/>
+          <w:u w:val="dotted"/>
+        </w:rPr>
+        <w:tab/>
+        <w:t>5</w:t>
+      </w:r>
+      <w:r>
+        <w:rPr>
+          <w:sz w:val="24"/>
+          <w:szCs w:val="24"/>
+          <w:u w:val="dotted"/>
+        </w:rPr>
+        <w:br/>
+        <w:t>-Local storagen testaus</w:t>
+      </w:r>
+      <w:r>
+        <w:rPr>
+          <w:sz w:val="24"/>
+          <w:szCs w:val="24"/>
+          <w:u w:val="dotted"/>
+        </w:rPr>
+        <w:tab/>
+      </w:r>
+      <w:r>
+        <w:rPr>
+          <w:sz w:val="24"/>
+          <w:szCs w:val="24"/>
+          <w:u w:val="dotted"/>
+        </w:rPr>
+        <w:tab/>
+      </w:r>
+      <w:r>
+        <w:rPr>
+          <w:sz w:val="24"/>
+          <w:szCs w:val="24"/>
+          <w:u w:val="dotted"/>
+        </w:rPr>
+        <w:tab/>
+      </w:r>
+      <w:r>
+        <w:rPr>
+          <w:sz w:val="24"/>
+          <w:szCs w:val="24"/>
+          <w:u w:val="dotted"/>
+        </w:rPr>
+        <w:tab/>
+      </w:r>
+      <w:r>
+        <w:rPr>
+          <w:sz w:val="24"/>
+          <w:szCs w:val="24"/>
+          <w:u w:val="dotted"/>
+        </w:rPr>
+        <w:tab/>
+        <w:t>5</w:t>
+      </w:r>
+      <w:r>
+        <w:rPr>
+          <w:sz w:val="24"/>
+          <w:szCs w:val="24"/>
+          <w:u w:val="dotted"/>
+        </w:rPr>
+        <w:br/>
+        <w:t>-Valmis lomake</w:t>
+      </w:r>
+      <w:r>
+        <w:rPr>
+          <w:sz w:val="24"/>
+          <w:szCs w:val="24"/>
+          <w:u w:val="dotted"/>
+        </w:rPr>
+        <w:tab/>
+      </w:r>
+      <w:r>
+        <w:rPr>
+          <w:sz w:val="24"/>
+          <w:szCs w:val="24"/>
+          <w:u w:val="dotted"/>
+        </w:rPr>
+        <w:tab/>
+      </w:r>
+      <w:r>
+        <w:rPr>
+          <w:sz w:val="24"/>
+          <w:szCs w:val="24"/>
+          <w:u w:val="dotted"/>
+        </w:rPr>
+        <w:tab/>
+      </w:r>
+      <w:r>
+        <w:rPr>
+          <w:sz w:val="24"/>
+          <w:szCs w:val="24"/>
+          <w:u w:val="dotted"/>
+        </w:rPr>
+        <w:tab/>
+      </w:r>
+      <w:r>
+        <w:rPr>
+          <w:sz w:val="24"/>
+          <w:szCs w:val="24"/>
+          <w:u w:val="dotted"/>
+        </w:rPr>
+        <w:tab/>
+      </w:r>
+      <w:r>
+        <w:rPr>
+          <w:sz w:val="24"/>
+          <w:szCs w:val="24"/>
+          <w:u w:val="dotted"/>
+        </w:rPr>
+        <w:tab/>
+      </w:r>
+      <w:r>
+        <w:rPr>
+          <w:sz w:val="24"/>
+          <w:szCs w:val="24"/>
+          <w:u w:val="dotted"/>
+        </w:rPr>
+        <w:t>5</w:t>
       </w:r>
     </w:p>
     <w:p>
@@ -739,7 +1104,7 @@
           <w:szCs w:val="24"/>
           <w:u w:val="dotted"/>
         </w:rPr>
-        <w:t>4</w:t>
+        <w:t>6</w:t>
       </w:r>
     </w:p>
     <w:p>
@@ -750,14 +1115,14 @@
     <w:p>
       <w:pPr>
         <w:rPr>
-          <w:sz w:val="24"/>
-          <w:szCs w:val="24"/>
-        </w:rPr>
-      </w:pPr>
-      <w:r>
-        <w:rPr>
-          <w:sz w:val="24"/>
-          <w:szCs w:val="24"/>
+          <w:sz w:val="28"/>
+          <w:szCs w:val="28"/>
+        </w:rPr>
+      </w:pPr>
+      <w:r>
+        <w:rPr>
+          <w:sz w:val="28"/>
+          <w:szCs w:val="28"/>
         </w:rPr>
         <w:lastRenderedPageBreak/>
         <w:t>Aloitus</w:t>
@@ -790,62 +1155,818 @@
           <w:sz w:val="24"/>
           <w:szCs w:val="24"/>
         </w:rPr>
-        <w:t xml:space="preserve">yhteystietolomake, johon käyttäjä täyttää tietonsa. Täytetyt tiedot tallentuvat </w:t>
-      </w:r>
-      <w:proofErr w:type="spellStart"/>
-      <w:r>
-        <w:rPr>
-          <w:sz w:val="24"/>
-          <w:szCs w:val="24"/>
-        </w:rPr>
-        <w:t>local</w:t>
-      </w:r>
-      <w:proofErr w:type="spellEnd"/>
-      <w:r>
-        <w:rPr>
-          <w:sz w:val="24"/>
-          <w:szCs w:val="24"/>
-        </w:rPr>
-        <w:t xml:space="preserve"> </w:t>
-      </w:r>
-      <w:proofErr w:type="spellStart"/>
-      <w:r>
-        <w:rPr>
-          <w:sz w:val="24"/>
-          <w:szCs w:val="24"/>
-        </w:rPr>
-        <w:t>storageen</w:t>
-      </w:r>
-      <w:proofErr w:type="spellEnd"/>
-      <w:r>
-        <w:rPr>
-          <w:sz w:val="24"/>
-          <w:szCs w:val="24"/>
-        </w:rPr>
-        <w:t xml:space="preserve"> ja kaikki tiedot mitä yhteystietolomakkeella on täytetty ovat saatavilla jälkeenpäin.</w:t>
-      </w:r>
-    </w:p>
-    <w:p>
-      <w:pPr>
-        <w:rPr>
-          <w:sz w:val="24"/>
-          <w:szCs w:val="24"/>
-        </w:rPr>
-      </w:pPr>
-    </w:p>
-    <w:p>
-      <w:pPr>
-        <w:rPr>
-          <w:sz w:val="24"/>
-          <w:szCs w:val="24"/>
-        </w:rPr>
-      </w:pPr>
-      <w:r>
-        <w:rPr>
-          <w:sz w:val="24"/>
-          <w:szCs w:val="24"/>
-        </w:rPr>
+        <w:t xml:space="preserve">yhteystietolomake, johon käyttäjä täyttää tietonsa. Täytetyt tiedot tallentuvat local storageen ja kaikki tiedot mitä yhteystietolomakkeella on </w:t>
+      </w:r>
+      <w:r>
+        <w:rPr>
+          <w:sz w:val="24"/>
+          <w:szCs w:val="24"/>
+        </w:rPr>
+        <w:t xml:space="preserve">syötetty </w:t>
+      </w:r>
+      <w:r>
+        <w:rPr>
+          <w:sz w:val="24"/>
+          <w:szCs w:val="24"/>
+        </w:rPr>
+        <w:t>ovat saatavilla jälkeenpäin</w:t>
+      </w:r>
+      <w:r>
+        <w:rPr>
+          <w:sz w:val="24"/>
+          <w:szCs w:val="24"/>
+        </w:rPr>
+        <w:t xml:space="preserve"> vaikka selaimen sulkee välissä</w:t>
+      </w:r>
+      <w:r>
+        <w:rPr>
+          <w:sz w:val="24"/>
+          <w:szCs w:val="24"/>
+        </w:rPr>
+        <w:t>.</w:t>
+      </w:r>
+      <w:r>
+        <w:rPr>
+          <w:sz w:val="24"/>
+          <w:szCs w:val="24"/>
+        </w:rPr>
+        <w:t xml:space="preserve"> Painikkeilla pystyy joko tallentamaan, näyttämään tai poistamaan tietoja.</w:t>
+      </w:r>
+    </w:p>
+    <w:p>
+      <w:pPr>
+        <w:rPr>
+          <w:sz w:val="24"/>
+          <w:szCs w:val="24"/>
+        </w:rPr>
+      </w:pPr>
+    </w:p>
+    <w:p>
+      <w:pPr>
+        <w:rPr>
+          <w:sz w:val="24"/>
+          <w:szCs w:val="24"/>
+        </w:rPr>
+      </w:pPr>
+    </w:p>
+    <w:p>
+      <w:pPr>
+        <w:rPr>
+          <w:sz w:val="28"/>
+          <w:szCs w:val="28"/>
+        </w:rPr>
+      </w:pPr>
+      <w:r>
+        <w:rPr>
+          <w:sz w:val="28"/>
+          <w:szCs w:val="28"/>
+        </w:rPr>
+        <w:t>Suunnitelma</w:t>
+      </w:r>
+    </w:p>
+    <w:p>
+      <w:pPr>
+        <w:rPr>
+          <w:sz w:val="24"/>
+          <w:szCs w:val="24"/>
+        </w:rPr>
+      </w:pPr>
+      <w:r>
+        <w:rPr>
+          <w:sz w:val="24"/>
+          <w:szCs w:val="24"/>
+        </w:rPr>
+        <w:t>Logiikka</w:t>
+      </w:r>
+    </w:p>
+    <w:p>
+      <w:pPr>
+        <w:rPr>
+          <w:sz w:val="24"/>
+          <w:szCs w:val="24"/>
+        </w:rPr>
+      </w:pPr>
+    </w:p>
+    <w:p>
+      <w:pPr>
+        <w:rPr>
+          <w:sz w:val="24"/>
+          <w:szCs w:val="24"/>
+        </w:rPr>
+      </w:pPr>
+      <w:r>
+        <w:rPr>
+          <w:noProof/>
+          <w:sz w:val="24"/>
+          <w:szCs w:val="24"/>
+        </w:rPr>
+        <w:drawing>
+          <wp:inline distT="0" distB="0" distL="0" distR="0" wp14:anchorId="76E323BB" wp14:editId="50373722">
+            <wp:extent cx="5612148" cy="4244340"/>
+            <wp:effectExtent l="0" t="0" r="7620" b="3810"/>
+            <wp:docPr id="5" name="Kuva 5"/>
+            <wp:cNvGraphicFramePr>
+              <a:graphicFrameLocks xmlns:a="http://schemas.openxmlformats.org/drawingml/2006/main" noChangeAspect="1"/>
+            </wp:cNvGraphicFramePr>
+            <a:graphic xmlns:a="http://schemas.openxmlformats.org/drawingml/2006/main">
+              <a:graphicData uri="http://schemas.openxmlformats.org/drawingml/2006/picture">
+                <pic:pic xmlns:pic="http://schemas.openxmlformats.org/drawingml/2006/picture">
+                  <pic:nvPicPr>
+                    <pic:cNvPr id="5" name="Kuva 5"/>
+                    <pic:cNvPicPr/>
+                  </pic:nvPicPr>
+                  <pic:blipFill>
+                    <a:blip r:embed="rId6">
+                      <a:extLst>
+                        <a:ext uri="{28A0092B-C50C-407E-A947-70E740481C1C}">
+                          <a14:useLocalDpi xmlns:a14="http://schemas.microsoft.com/office/drawing/2010/main" val="0"/>
+                        </a:ext>
+                      </a:extLst>
+                    </a:blip>
+                    <a:stretch>
+                      <a:fillRect/>
+                    </a:stretch>
+                  </pic:blipFill>
+                  <pic:spPr>
+                    <a:xfrm>
+                      <a:off x="0" y="0"/>
+                      <a:ext cx="5634383" cy="4261156"/>
+                    </a:xfrm>
+                    <a:prstGeom prst="rect">
+                      <a:avLst/>
+                    </a:prstGeom>
+                  </pic:spPr>
+                </pic:pic>
+              </a:graphicData>
+            </a:graphic>
+          </wp:inline>
+        </w:drawing>
+      </w:r>
+    </w:p>
+    <w:p>
+      <w:pPr>
+        <w:rPr>
+          <w:sz w:val="24"/>
+          <w:szCs w:val="24"/>
+        </w:rPr>
+      </w:pPr>
+    </w:p>
+    <w:p>
+      <w:pPr>
+        <w:rPr>
+          <w:sz w:val="24"/>
+          <w:szCs w:val="24"/>
+        </w:rPr>
+      </w:pPr>
+    </w:p>
+    <w:p>
+      <w:pPr>
+        <w:rPr>
+          <w:sz w:val="24"/>
+          <w:szCs w:val="24"/>
+        </w:rPr>
+      </w:pPr>
+    </w:p>
+    <w:p>
+      <w:pPr>
+        <w:rPr>
+          <w:sz w:val="24"/>
+          <w:szCs w:val="24"/>
+        </w:rPr>
+      </w:pPr>
+    </w:p>
+    <w:p>
+      <w:pPr>
+        <w:rPr>
+          <w:sz w:val="24"/>
+          <w:szCs w:val="24"/>
+        </w:rPr>
+      </w:pPr>
+    </w:p>
+    <w:p>
+      <w:pPr>
+        <w:rPr>
+          <w:sz w:val="24"/>
+          <w:szCs w:val="24"/>
+        </w:rPr>
+      </w:pPr>
+      <w:r>
+        <w:rPr>
+          <w:sz w:val="24"/>
+          <w:szCs w:val="24"/>
+        </w:rPr>
+        <w:lastRenderedPageBreak/>
+        <w:t>Mockups</w:t>
+      </w:r>
+    </w:p>
+    <w:p>
+      <w:pPr>
+        <w:rPr>
+          <w:sz w:val="24"/>
+          <w:szCs w:val="24"/>
+        </w:rPr>
+      </w:pPr>
+    </w:p>
+    <w:p>
+      <w:pPr>
+        <w:rPr>
+          <w:sz w:val="24"/>
+          <w:szCs w:val="24"/>
+        </w:rPr>
+      </w:pPr>
+    </w:p>
+    <w:p>
+      <w:pPr>
+        <w:rPr>
+          <w:sz w:val="24"/>
+          <w:szCs w:val="24"/>
+        </w:rPr>
+      </w:pPr>
+      <w:r>
+        <w:rPr>
+          <w:noProof/>
+          <w:sz w:val="24"/>
+          <w:szCs w:val="24"/>
+        </w:rPr>
+        <w:drawing>
+          <wp:inline distT="0" distB="0" distL="0" distR="0" wp14:anchorId="09557D26" wp14:editId="10DE4D8B">
+            <wp:extent cx="5631180" cy="2849880"/>
+            <wp:effectExtent l="0" t="0" r="7620" b="7620"/>
+            <wp:docPr id="2" name="Kuva 2"/>
+            <wp:cNvGraphicFramePr>
+              <a:graphicFrameLocks xmlns:a="http://schemas.openxmlformats.org/drawingml/2006/main" noChangeAspect="1"/>
+            </wp:cNvGraphicFramePr>
+            <a:graphic xmlns:a="http://schemas.openxmlformats.org/drawingml/2006/main">
+              <a:graphicData uri="http://schemas.openxmlformats.org/drawingml/2006/picture">
+                <pic:pic xmlns:pic="http://schemas.openxmlformats.org/drawingml/2006/picture">
+                  <pic:nvPicPr>
+                    <pic:cNvPr id="2" name="Kuva 2"/>
+                    <pic:cNvPicPr/>
+                  </pic:nvPicPr>
+                  <pic:blipFill rotWithShape="1">
+                    <a:blip r:embed="rId7" cstate="print">
+                      <a:extLst>
+                        <a:ext uri="{28A0092B-C50C-407E-A947-70E740481C1C}">
+                          <a14:useLocalDpi xmlns:a14="http://schemas.microsoft.com/office/drawing/2010/main" val="0"/>
+                        </a:ext>
+                      </a:extLst>
+                    </a:blip>
+                    <a:srcRect l="4233" t="3904" r="3756" b="10202"/>
+                    <a:stretch/>
+                  </pic:blipFill>
+                  <pic:spPr bwMode="auto">
+                    <a:xfrm>
+                      <a:off x="0" y="0"/>
+                      <a:ext cx="5631180" cy="2849880"/>
+                    </a:xfrm>
+                    <a:prstGeom prst="rect">
+                      <a:avLst/>
+                    </a:prstGeom>
+                    <a:ln>
+                      <a:noFill/>
+                    </a:ln>
+                    <a:extLst>
+                      <a:ext uri="{53640926-AAD7-44D8-BBD7-CCE9431645EC}">
+                        <a14:shadowObscured xmlns:a14="http://schemas.microsoft.com/office/drawing/2010/main"/>
+                      </a:ext>
+                    </a:extLst>
+                  </pic:spPr>
+                </pic:pic>
+              </a:graphicData>
+            </a:graphic>
+          </wp:inline>
+        </w:drawing>
+      </w:r>
+    </w:p>
+    <w:p>
+      <w:pPr>
+        <w:rPr>
+          <w:sz w:val="24"/>
+          <w:szCs w:val="24"/>
+        </w:rPr>
+      </w:pPr>
+      <w:r>
+        <w:rPr>
+          <w:noProof/>
+          <w:sz w:val="24"/>
+          <w:szCs w:val="24"/>
+        </w:rPr>
+        <w:drawing>
+          <wp:inline distT="0" distB="0" distL="0" distR="0" wp14:anchorId="29C4D078" wp14:editId="5566F7AA">
+            <wp:extent cx="5646420" cy="2865120"/>
+            <wp:effectExtent l="0" t="0" r="0" b="0"/>
+            <wp:docPr id="7" name="Kuva 7"/>
+            <wp:cNvGraphicFramePr>
+              <a:graphicFrameLocks xmlns:a="http://schemas.openxmlformats.org/drawingml/2006/main" noChangeAspect="1"/>
+            </wp:cNvGraphicFramePr>
+            <a:graphic xmlns:a="http://schemas.openxmlformats.org/drawingml/2006/main">
+              <a:graphicData uri="http://schemas.openxmlformats.org/drawingml/2006/picture">
+                <pic:pic xmlns:pic="http://schemas.openxmlformats.org/drawingml/2006/picture">
+                  <pic:nvPicPr>
+                    <pic:cNvPr id="7" name="Kuva 7"/>
+                    <pic:cNvPicPr/>
+                  </pic:nvPicPr>
+                  <pic:blipFill rotWithShape="1">
+                    <a:blip r:embed="rId8" cstate="print">
+                      <a:extLst>
+                        <a:ext uri="{28A0092B-C50C-407E-A947-70E740481C1C}">
+                          <a14:useLocalDpi xmlns:a14="http://schemas.microsoft.com/office/drawing/2010/main" val="0"/>
+                        </a:ext>
+                      </a:extLst>
+                    </a:blip>
+                    <a:srcRect l="3985" t="3445" r="3756" b="10201"/>
+                    <a:stretch/>
+                  </pic:blipFill>
+                  <pic:spPr bwMode="auto">
+                    <a:xfrm>
+                      <a:off x="0" y="0"/>
+                      <a:ext cx="5646420" cy="2865120"/>
+                    </a:xfrm>
+                    <a:prstGeom prst="rect">
+                      <a:avLst/>
+                    </a:prstGeom>
+                    <a:ln>
+                      <a:noFill/>
+                    </a:ln>
+                    <a:extLst>
+                      <a:ext uri="{53640926-AAD7-44D8-BBD7-CCE9431645EC}">
+                        <a14:shadowObscured xmlns:a14="http://schemas.microsoft.com/office/drawing/2010/main"/>
+                      </a:ext>
+                    </a:extLst>
+                  </pic:spPr>
+                </pic:pic>
+              </a:graphicData>
+            </a:graphic>
+          </wp:inline>
+        </w:drawing>
+      </w:r>
+    </w:p>
+    <w:p>
+      <w:pPr>
+        <w:rPr>
+          <w:sz w:val="24"/>
+          <w:szCs w:val="24"/>
+        </w:rPr>
+      </w:pPr>
+    </w:p>
+    <w:p>
+      <w:pPr>
+        <w:rPr>
+          <w:sz w:val="24"/>
+          <w:szCs w:val="24"/>
+        </w:rPr>
+      </w:pPr>
+      <w:r>
+        <w:rPr>
+          <w:sz w:val="24"/>
+          <w:szCs w:val="24"/>
+        </w:rPr>
+        <w:t>Web-sivu on jaettu kahteen osaan jolloin erottuu yhteystietolomake sekä haetut tiedot toisistaan.</w:t>
+      </w:r>
+    </w:p>
+    <w:p>
+      <w:pPr>
+        <w:rPr>
+          <w:sz w:val="24"/>
+          <w:szCs w:val="24"/>
+        </w:rPr>
+      </w:pPr>
+    </w:p>
+    <w:p>
+      <w:pPr>
+        <w:rPr>
+          <w:sz w:val="24"/>
+          <w:szCs w:val="24"/>
+        </w:rPr>
+      </w:pPr>
+    </w:p>
+    <w:p>
+      <w:pPr>
+        <w:rPr>
+          <w:sz w:val="24"/>
+          <w:szCs w:val="24"/>
+        </w:rPr>
+      </w:pPr>
+    </w:p>
+    <w:p>
+      <w:pPr>
+        <w:rPr>
+          <w:sz w:val="24"/>
+          <w:szCs w:val="24"/>
+        </w:rPr>
+      </w:pPr>
+    </w:p>
+    <w:p>
+      <w:pPr>
+        <w:rPr>
+          <w:sz w:val="24"/>
+          <w:szCs w:val="24"/>
+        </w:rPr>
+      </w:pPr>
+    </w:p>
+    <w:p>
+      <w:pPr>
+        <w:rPr>
+          <w:sz w:val="28"/>
+          <w:szCs w:val="28"/>
+        </w:rPr>
+      </w:pPr>
+      <w:r>
+        <w:rPr>
+          <w:sz w:val="28"/>
+          <w:szCs w:val="28"/>
+        </w:rPr>
+        <w:lastRenderedPageBreak/>
         <w:t>Lomake</w:t>
+      </w:r>
+    </w:p>
+    <w:p>
+      <w:pPr>
+        <w:rPr>
+          <w:sz w:val="24"/>
+          <w:szCs w:val="24"/>
+        </w:rPr>
+      </w:pPr>
+      <w:r>
+        <w:rPr>
+          <w:sz w:val="24"/>
+          <w:szCs w:val="24"/>
+        </w:rPr>
+        <w:t>HTML</w:t>
+      </w:r>
+    </w:p>
+    <w:p>
+      <w:pPr>
+        <w:rPr>
+          <w:sz w:val="24"/>
+          <w:szCs w:val="24"/>
+        </w:rPr>
+      </w:pPr>
+    </w:p>
+    <w:p>
+      <w:pPr>
+        <w:rPr>
+          <w:sz w:val="24"/>
+          <w:szCs w:val="24"/>
+        </w:rPr>
+      </w:pPr>
+      <w:r>
+        <w:rPr>
+          <w:sz w:val="24"/>
+          <w:szCs w:val="24"/>
+        </w:rPr>
+        <w:t>HTML:ä luodaan web-sivu jossa itse lomakepohja, sen painikkeet sekä tiedot-kenttä sijaitsee.  Vasemmalla puolella on tekstikentät johon voi kirjoittaa pyydetyt tiedot. Yhteystietolomakkeen alapuolella on kaksi painiketta. Toinen painike syöttää/tallentaa antamasi tiedot local storageen ja toinen hakee kaikki sinne syötetyt tiedot ja ne näytetään sivun oikella puolella tiedot-kentässä.</w:t>
+      </w:r>
+    </w:p>
+    <w:p>
+      <w:pPr>
+        <w:rPr>
+          <w:sz w:val="24"/>
+          <w:szCs w:val="24"/>
+        </w:rPr>
+      </w:pPr>
+      <w:r>
+        <w:rPr>
+          <w:sz w:val="24"/>
+          <w:szCs w:val="24"/>
+        </w:rPr>
+        <w:t>Sivun oikealla tiedot-kentässä näkyvät jo aikaisemmin syötetyt tiedot ja poista tiedot-painikkeella sen pystyy poistamaan jolloin se ei enää näy sivulla.</w:t>
+      </w:r>
+    </w:p>
+    <w:p>
+      <w:pPr>
+        <w:rPr>
+          <w:sz w:val="24"/>
+          <w:szCs w:val="24"/>
+        </w:rPr>
+      </w:pPr>
+    </w:p>
+    <w:p>
+      <w:pPr>
+        <w:rPr>
+          <w:sz w:val="24"/>
+          <w:szCs w:val="24"/>
+        </w:rPr>
+      </w:pPr>
+      <w:r>
+        <w:rPr>
+          <w:sz w:val="24"/>
+          <w:szCs w:val="24"/>
+        </w:rPr>
+        <w:t>CSS</w:t>
+      </w:r>
+    </w:p>
+    <w:p>
+      <w:pPr>
+        <w:rPr>
+          <w:sz w:val="24"/>
+          <w:szCs w:val="24"/>
+        </w:rPr>
+      </w:pPr>
+    </w:p>
+    <w:p>
+      <w:pPr>
+        <w:rPr>
+          <w:sz w:val="24"/>
+          <w:szCs w:val="24"/>
+        </w:rPr>
+      </w:pPr>
+      <w:r>
+        <w:rPr>
+          <w:sz w:val="24"/>
+          <w:szCs w:val="24"/>
+        </w:rPr>
+        <w:t xml:space="preserve">CSS:ä määritellään web-sivun sekä lomakkeen ulkonäkö. Sillä </w:t>
+      </w:r>
+      <w:r>
+        <w:rPr>
+          <w:sz w:val="24"/>
+          <w:szCs w:val="24"/>
+        </w:rPr>
+        <w:t>muokataan</w:t>
+      </w:r>
+      <w:r>
+        <w:rPr>
+          <w:sz w:val="24"/>
+          <w:szCs w:val="24"/>
+        </w:rPr>
+        <w:t xml:space="preserve"> taustaväriä, lomakkeen väriä, kirjainkokoa ja fonttia sekä määritelty elementtien sijainnit sivulla.</w:t>
+      </w:r>
+    </w:p>
+    <w:p>
+      <w:pPr>
+        <w:rPr>
+          <w:sz w:val="24"/>
+          <w:szCs w:val="24"/>
+        </w:rPr>
+      </w:pPr>
+    </w:p>
+    <w:p>
+      <w:pPr>
+        <w:rPr>
+          <w:sz w:val="24"/>
+          <w:szCs w:val="24"/>
+        </w:rPr>
+      </w:pPr>
+      <w:r>
+        <w:rPr>
+          <w:sz w:val="24"/>
+          <w:szCs w:val="24"/>
+        </w:rPr>
+        <w:t>Javascript</w:t>
+      </w:r>
+    </w:p>
+    <w:p>
+      <w:pPr>
+        <w:rPr>
+          <w:sz w:val="24"/>
+          <w:szCs w:val="24"/>
+        </w:rPr>
+      </w:pPr>
+    </w:p>
+    <w:p>
+      <w:pPr>
+        <w:rPr>
+          <w:sz w:val="24"/>
+          <w:szCs w:val="24"/>
+        </w:rPr>
+      </w:pPr>
+    </w:p>
+    <w:p>
+      <w:pPr>
+        <w:rPr>
+          <w:sz w:val="24"/>
+          <w:szCs w:val="24"/>
+        </w:rPr>
+      </w:pPr>
+    </w:p>
+    <w:p>
+      <w:pPr>
+        <w:rPr>
+          <w:sz w:val="24"/>
+          <w:szCs w:val="24"/>
+        </w:rPr>
+      </w:pPr>
+    </w:p>
+    <w:p>
+      <w:pPr>
+        <w:rPr>
+          <w:sz w:val="24"/>
+          <w:szCs w:val="24"/>
+        </w:rPr>
+      </w:pPr>
+    </w:p>
+    <w:p>
+      <w:pPr>
+        <w:rPr>
+          <w:sz w:val="24"/>
+          <w:szCs w:val="24"/>
+        </w:rPr>
+      </w:pPr>
+    </w:p>
+    <w:p>
+      <w:pPr>
+        <w:rPr>
+          <w:sz w:val="24"/>
+          <w:szCs w:val="24"/>
+        </w:rPr>
+      </w:pPr>
+      <w:r>
+        <w:rPr>
+          <w:sz w:val="24"/>
+          <w:szCs w:val="24"/>
+        </w:rPr>
+        <w:t>Local storage</w:t>
+      </w:r>
+    </w:p>
+    <w:p>
+      <w:pPr>
+        <w:rPr>
+          <w:sz w:val="24"/>
+          <w:szCs w:val="24"/>
+        </w:rPr>
+      </w:pPr>
+    </w:p>
+    <w:p>
+      <w:pPr>
+        <w:rPr>
+          <w:sz w:val="28"/>
+          <w:szCs w:val="28"/>
+        </w:rPr>
+      </w:pPr>
+      <w:r>
+        <w:rPr>
+          <w:sz w:val="24"/>
+          <w:szCs w:val="24"/>
+        </w:rPr>
+        <w:br w:type="page"/>
+      </w:r>
+      <w:r>
+        <w:rPr>
+          <w:sz w:val="28"/>
+          <w:szCs w:val="28"/>
+        </w:rPr>
+        <w:lastRenderedPageBreak/>
+        <w:t>Lomakkeen toimivuus</w:t>
+      </w:r>
+    </w:p>
+    <w:p>
+      <w:pPr>
+        <w:rPr>
+          <w:sz w:val="24"/>
+          <w:szCs w:val="24"/>
+        </w:rPr>
+      </w:pPr>
+      <w:r>
+        <w:rPr>
+          <w:sz w:val="24"/>
+          <w:szCs w:val="24"/>
+        </w:rPr>
+        <w:t>Lomakkeen t</w:t>
+      </w:r>
+      <w:r>
+        <w:rPr>
+          <w:sz w:val="24"/>
+          <w:szCs w:val="24"/>
+        </w:rPr>
+        <w:t>estaus</w:t>
+      </w:r>
+    </w:p>
+    <w:p>
+      <w:pPr>
+        <w:rPr>
+          <w:sz w:val="24"/>
+          <w:szCs w:val="24"/>
+        </w:rPr>
+      </w:pPr>
+    </w:p>
+    <w:p>
+      <w:pPr>
+        <w:rPr>
+          <w:sz w:val="24"/>
+          <w:szCs w:val="24"/>
+        </w:rPr>
+      </w:pPr>
+      <w:r>
+        <w:rPr>
+          <w:sz w:val="24"/>
+          <w:szCs w:val="24"/>
+        </w:rPr>
+        <w:t xml:space="preserve">Lomaketta testattiin monella eri tavalla. Konsolin kautta testattiin, että mitä tietoja ID:llä haku antaa ja ovatko ne oikein. </w:t>
+      </w:r>
+      <w:r>
+        <w:rPr>
+          <w:sz w:val="24"/>
+          <w:szCs w:val="24"/>
+        </w:rPr>
+        <w:t xml:space="preserve">Konsolista myös katsottiin että jääkö edelliset tiedot säilöön, jolloin niiden kuuluisi näkyä vaikka uusia lisättäisiin. </w:t>
+      </w:r>
+      <w:r>
+        <w:rPr>
+          <w:sz w:val="24"/>
+          <w:szCs w:val="24"/>
+        </w:rPr>
+        <w:t xml:space="preserve">Tietojen syöttöä </w:t>
+      </w:r>
+      <w:r>
+        <w:rPr>
+          <w:sz w:val="24"/>
+          <w:szCs w:val="24"/>
+        </w:rPr>
+        <w:t>ja niiden näkyvyyttä testattiin syöttämällä lomakkeeseen tietoja eri tavoin, jolloin nähtiin miten esim. ”väärin” syötetyt tiedot vaikuttavat lomakkeen toimintaan</w:t>
+      </w:r>
+      <w:r>
+        <w:rPr>
+          <w:sz w:val="24"/>
+          <w:szCs w:val="24"/>
+        </w:rPr>
+        <w:t xml:space="preserve"> sekä miten kaikki syötetty teksti näkyvät oikealla tiedot-kentässä.</w:t>
+      </w:r>
+    </w:p>
+    <w:p>
+      <w:pPr>
+        <w:rPr>
+          <w:sz w:val="24"/>
+          <w:szCs w:val="24"/>
+        </w:rPr>
+      </w:pPr>
+    </w:p>
+    <w:p>
+      <w:pPr>
+        <w:rPr>
+          <w:sz w:val="24"/>
+          <w:szCs w:val="24"/>
+        </w:rPr>
+      </w:pPr>
+      <w:r>
+        <w:rPr>
+          <w:sz w:val="24"/>
+          <w:szCs w:val="24"/>
+        </w:rPr>
+        <w:t>Local storagen testaus</w:t>
+      </w:r>
+    </w:p>
+    <w:p>
+      <w:pPr>
+        <w:rPr>
+          <w:sz w:val="24"/>
+          <w:szCs w:val="24"/>
+        </w:rPr>
+      </w:pPr>
+    </w:p>
+    <w:p>
+      <w:pPr>
+        <w:rPr>
+          <w:sz w:val="24"/>
+          <w:szCs w:val="24"/>
+        </w:rPr>
+      </w:pPr>
+    </w:p>
+    <w:p>
+      <w:pPr>
+        <w:rPr>
+          <w:sz w:val="24"/>
+          <w:szCs w:val="24"/>
+        </w:rPr>
+      </w:pPr>
+    </w:p>
+    <w:p>
+      <w:pPr>
+        <w:rPr>
+          <w:sz w:val="24"/>
+          <w:szCs w:val="24"/>
+        </w:rPr>
+      </w:pPr>
+    </w:p>
+    <w:p>
+      <w:pPr>
+        <w:rPr>
+          <w:sz w:val="24"/>
+          <w:szCs w:val="24"/>
+        </w:rPr>
+      </w:pPr>
+    </w:p>
+    <w:p>
+      <w:pPr>
+        <w:rPr>
+          <w:sz w:val="24"/>
+          <w:szCs w:val="24"/>
+        </w:rPr>
+      </w:pPr>
+    </w:p>
+    <w:p>
+      <w:pPr>
+        <w:rPr>
+          <w:sz w:val="24"/>
+          <w:szCs w:val="24"/>
+        </w:rPr>
+      </w:pPr>
+      <w:r>
+        <w:rPr>
+          <w:sz w:val="24"/>
+          <w:szCs w:val="24"/>
+        </w:rPr>
+        <w:t>Valmis lomake</w:t>
       </w:r>
     </w:p>
     <w:p>
@@ -883,7 +2004,7 @@
                     <pic:cNvPicPr/>
                   </pic:nvPicPr>
                   <pic:blipFill rotWithShape="1">
-                    <a:blip r:embed="rId6"/>
+                    <a:blip r:embed="rId9"/>
                     <a:srcRect l="2614" t="8632" b="4815"/>
                     <a:stretch/>
                   </pic:blipFill>
@@ -926,423 +2047,26 @@
           <w:szCs w:val="24"/>
         </w:rPr>
       </w:pPr>
-      <w:r>
-        <w:rPr>
-          <w:sz w:val="24"/>
-          <w:szCs w:val="24"/>
-        </w:rPr>
-        <w:t>HTML</w:t>
-      </w:r>
-    </w:p>
-    <w:p>
-      <w:pPr>
-        <w:rPr>
-          <w:sz w:val="24"/>
-          <w:szCs w:val="24"/>
-        </w:rPr>
-      </w:pPr>
-    </w:p>
-    <w:p>
-      <w:pPr>
-        <w:rPr>
-          <w:sz w:val="24"/>
-          <w:szCs w:val="24"/>
-        </w:rPr>
-      </w:pPr>
-      <w:proofErr w:type="spellStart"/>
-      <w:r>
-        <w:rPr>
-          <w:sz w:val="24"/>
-          <w:szCs w:val="24"/>
-        </w:rPr>
-        <w:t>HTML:ä</w:t>
-      </w:r>
-      <w:proofErr w:type="spellEnd"/>
-      <w:r>
-        <w:rPr>
-          <w:sz w:val="24"/>
-          <w:szCs w:val="24"/>
-        </w:rPr>
-        <w:t xml:space="preserve"> luodaan web-sivu jossa itse lomakepohja, sen painikkeet sekä tiedot-kenttä sijaitsee.  Vasemmalla puolella on tekstikentät johon voi kirjoittaa pyydetyt tiedot. Yhteystietolomakkeen alapuolella on kaksi painiketta. Toinen painike syöttää</w:t>
-      </w:r>
-      <w:r>
-        <w:rPr>
-          <w:sz w:val="24"/>
-          <w:szCs w:val="24"/>
-        </w:rPr>
-        <w:t>/tallentaa</w:t>
-      </w:r>
-      <w:r>
-        <w:rPr>
-          <w:sz w:val="24"/>
-          <w:szCs w:val="24"/>
-        </w:rPr>
-        <w:t xml:space="preserve"> antamasi tiedot </w:t>
-      </w:r>
-      <w:proofErr w:type="spellStart"/>
-      <w:r>
-        <w:rPr>
-          <w:sz w:val="24"/>
-          <w:szCs w:val="24"/>
-        </w:rPr>
-        <w:t>local</w:t>
-      </w:r>
-      <w:proofErr w:type="spellEnd"/>
-      <w:r>
-        <w:rPr>
-          <w:sz w:val="24"/>
-          <w:szCs w:val="24"/>
-        </w:rPr>
-        <w:t xml:space="preserve"> </w:t>
-      </w:r>
-      <w:proofErr w:type="spellStart"/>
-      <w:r>
-        <w:rPr>
-          <w:sz w:val="24"/>
-          <w:szCs w:val="24"/>
-        </w:rPr>
-        <w:t>storageen</w:t>
-      </w:r>
-      <w:proofErr w:type="spellEnd"/>
-      <w:r>
-        <w:rPr>
-          <w:sz w:val="24"/>
-          <w:szCs w:val="24"/>
-        </w:rPr>
-        <w:t xml:space="preserve"> ja toinen hakee kaikki sinne syötetyt tiedot ja ne näytetään sivun </w:t>
-      </w:r>
-      <w:proofErr w:type="spellStart"/>
-      <w:r>
-        <w:rPr>
-          <w:sz w:val="24"/>
-          <w:szCs w:val="24"/>
-        </w:rPr>
-        <w:t>oikella</w:t>
-      </w:r>
-      <w:proofErr w:type="spellEnd"/>
-      <w:r>
-        <w:rPr>
-          <w:sz w:val="24"/>
-          <w:szCs w:val="24"/>
-        </w:rPr>
-        <w:t xml:space="preserve"> puolella tiedot-kentässä.</w:t>
-      </w:r>
-    </w:p>
-    <w:p>
-      <w:pPr>
-        <w:rPr>
-          <w:sz w:val="24"/>
-          <w:szCs w:val="24"/>
-        </w:rPr>
-      </w:pPr>
-    </w:p>
-    <w:p>
-      <w:pPr>
-        <w:rPr>
-          <w:sz w:val="24"/>
-          <w:szCs w:val="24"/>
-        </w:rPr>
-      </w:pPr>
-      <w:r>
-        <w:rPr>
-          <w:sz w:val="24"/>
-          <w:szCs w:val="24"/>
-        </w:rPr>
-        <w:t>CSS</w:t>
-      </w:r>
-    </w:p>
-    <w:p>
-      <w:pPr>
-        <w:rPr>
-          <w:sz w:val="24"/>
-          <w:szCs w:val="24"/>
-        </w:rPr>
-      </w:pPr>
-    </w:p>
-    <w:p>
-      <w:pPr>
-        <w:rPr>
-          <w:sz w:val="24"/>
-          <w:szCs w:val="24"/>
-        </w:rPr>
-      </w:pPr>
-      <w:proofErr w:type="spellStart"/>
-      <w:r>
-        <w:rPr>
-          <w:sz w:val="24"/>
-          <w:szCs w:val="24"/>
-        </w:rPr>
-        <w:t>CSS:ä</w:t>
-      </w:r>
-      <w:proofErr w:type="spellEnd"/>
-      <w:r>
-        <w:rPr>
-          <w:sz w:val="24"/>
-          <w:szCs w:val="24"/>
-        </w:rPr>
-        <w:t xml:space="preserve"> määritellään web-sivun sekä lomakkeen ulkonäkö. Sillä on muokattu taustaväriä, lomakkeen väriä, kirjainkokoa ja fonttia sekä määritelty elementtien sijainnit sivulla.</w:t>
-      </w:r>
-    </w:p>
-    <w:p>
-      <w:pPr>
-        <w:rPr>
-          <w:sz w:val="24"/>
-          <w:szCs w:val="24"/>
-        </w:rPr>
-      </w:pPr>
-    </w:p>
-    <w:p>
-      <w:pPr>
-        <w:rPr>
-          <w:sz w:val="24"/>
-          <w:szCs w:val="24"/>
-        </w:rPr>
-      </w:pPr>
-    </w:p>
-    <w:p>
-      <w:pPr>
-        <w:rPr>
-          <w:sz w:val="24"/>
-          <w:szCs w:val="24"/>
-        </w:rPr>
-      </w:pPr>
-      <w:proofErr w:type="spellStart"/>
-      <w:r>
-        <w:rPr>
-          <w:sz w:val="24"/>
-          <w:szCs w:val="24"/>
-        </w:rPr>
-        <w:lastRenderedPageBreak/>
-        <w:t>Javascript</w:t>
-      </w:r>
-      <w:proofErr w:type="spellEnd"/>
-    </w:p>
-    <w:p>
-      <w:pPr>
-        <w:rPr>
-          <w:sz w:val="24"/>
-          <w:szCs w:val="24"/>
-        </w:rPr>
-      </w:pPr>
-    </w:p>
-    <w:p>
-      <w:pPr>
-        <w:rPr>
-          <w:sz w:val="24"/>
-          <w:szCs w:val="24"/>
-        </w:rPr>
-      </w:pPr>
-    </w:p>
-    <w:p>
-      <w:pPr>
-        <w:rPr>
-          <w:sz w:val="24"/>
-          <w:szCs w:val="24"/>
-        </w:rPr>
-      </w:pPr>
-    </w:p>
-    <w:p>
-      <w:pPr>
-        <w:rPr>
-          <w:sz w:val="24"/>
-          <w:szCs w:val="24"/>
-        </w:rPr>
-      </w:pPr>
-    </w:p>
-    <w:p>
-      <w:pPr>
-        <w:rPr>
-          <w:sz w:val="24"/>
-          <w:szCs w:val="24"/>
-        </w:rPr>
-      </w:pPr>
-    </w:p>
-    <w:p>
-      <w:pPr>
-        <w:rPr>
-          <w:sz w:val="24"/>
-          <w:szCs w:val="24"/>
-        </w:rPr>
-      </w:pPr>
-    </w:p>
-    <w:p>
-      <w:pPr>
-        <w:rPr>
-          <w:sz w:val="24"/>
-          <w:szCs w:val="24"/>
-        </w:rPr>
-      </w:pPr>
-    </w:p>
-    <w:p>
-      <w:pPr>
-        <w:rPr>
-          <w:sz w:val="24"/>
-          <w:szCs w:val="24"/>
-        </w:rPr>
-      </w:pPr>
-      <w:r>
-        <w:rPr>
-          <w:sz w:val="24"/>
-          <w:szCs w:val="24"/>
-        </w:rPr>
-        <w:t>Lomakkeen toimivuus</w:t>
-      </w:r>
-    </w:p>
-    <w:p>
-      <w:pPr>
-        <w:rPr>
-          <w:sz w:val="24"/>
-          <w:szCs w:val="24"/>
-        </w:rPr>
-      </w:pPr>
-    </w:p>
-    <w:p>
-      <w:pPr>
-        <w:rPr>
-          <w:sz w:val="24"/>
-          <w:szCs w:val="24"/>
-        </w:rPr>
-      </w:pPr>
-    </w:p>
-    <w:p>
-      <w:pPr>
-        <w:rPr>
-          <w:sz w:val="24"/>
-          <w:szCs w:val="24"/>
-        </w:rPr>
-      </w:pPr>
-    </w:p>
-    <w:p>
-      <w:pPr>
-        <w:rPr>
-          <w:sz w:val="24"/>
-          <w:szCs w:val="24"/>
-        </w:rPr>
-      </w:pPr>
-    </w:p>
-    <w:p>
-      <w:pPr>
-        <w:rPr>
-          <w:sz w:val="24"/>
-          <w:szCs w:val="24"/>
-        </w:rPr>
-      </w:pPr>
-      <w:r>
-        <w:rPr>
-          <w:sz w:val="24"/>
-          <w:szCs w:val="24"/>
-        </w:rPr>
-        <w:br w:type="page"/>
-      </w:r>
-    </w:p>
-    <w:p>
-      <w:pPr>
-        <w:rPr>
-          <w:sz w:val="24"/>
-          <w:szCs w:val="24"/>
-        </w:rPr>
-      </w:pPr>
-      <w:proofErr w:type="spellStart"/>
-      <w:r>
-        <w:rPr>
-          <w:sz w:val="24"/>
-          <w:szCs w:val="24"/>
-        </w:rPr>
-        <w:lastRenderedPageBreak/>
-        <w:t>Local</w:t>
-      </w:r>
-      <w:proofErr w:type="spellEnd"/>
-      <w:r>
-        <w:rPr>
-          <w:sz w:val="24"/>
-          <w:szCs w:val="24"/>
-        </w:rPr>
-        <w:t xml:space="preserve"> </w:t>
-      </w:r>
-      <w:proofErr w:type="spellStart"/>
-      <w:r>
-        <w:rPr>
-          <w:sz w:val="24"/>
-          <w:szCs w:val="24"/>
-        </w:rPr>
-        <w:t>storagen</w:t>
-      </w:r>
-      <w:proofErr w:type="spellEnd"/>
-      <w:r>
-        <w:rPr>
-          <w:sz w:val="24"/>
-          <w:szCs w:val="24"/>
-        </w:rPr>
-        <w:t xml:space="preserve"> käyttö</w:t>
-      </w:r>
-    </w:p>
-    <w:p>
-      <w:pPr>
-        <w:rPr>
-          <w:sz w:val="24"/>
-          <w:szCs w:val="24"/>
-        </w:rPr>
-      </w:pPr>
-    </w:p>
-    <w:p>
-      <w:pPr>
-        <w:rPr>
-          <w:sz w:val="24"/>
-          <w:szCs w:val="24"/>
-        </w:rPr>
-      </w:pPr>
-    </w:p>
-    <w:p>
-      <w:pPr>
-        <w:rPr>
-          <w:sz w:val="24"/>
-          <w:szCs w:val="24"/>
-        </w:rPr>
-      </w:pPr>
-    </w:p>
-    <w:p>
-      <w:pPr>
-        <w:rPr>
-          <w:sz w:val="24"/>
-          <w:szCs w:val="24"/>
-        </w:rPr>
-      </w:pPr>
-    </w:p>
-    <w:p>
-      <w:pPr>
-        <w:rPr>
-          <w:sz w:val="24"/>
-          <w:szCs w:val="24"/>
-        </w:rPr>
-      </w:pPr>
-    </w:p>
-    <w:p>
-      <w:pPr>
-        <w:rPr>
-          <w:sz w:val="24"/>
-          <w:szCs w:val="24"/>
-        </w:rPr>
-      </w:pPr>
-    </w:p>
-    <w:p>
-      <w:pPr>
-        <w:rPr>
-          <w:sz w:val="24"/>
-          <w:szCs w:val="24"/>
-        </w:rPr>
-      </w:pPr>
-    </w:p>
-    <w:p>
-      <w:pPr>
-        <w:rPr>
-          <w:sz w:val="24"/>
-          <w:szCs w:val="24"/>
-        </w:rPr>
-      </w:pPr>
-      <w:r>
-        <w:rPr>
-          <w:sz w:val="24"/>
-          <w:szCs w:val="24"/>
+    </w:p>
+    <w:p>
+      <w:pPr>
+        <w:rPr>
+          <w:sz w:val="24"/>
+          <w:szCs w:val="24"/>
+        </w:rPr>
+      </w:pPr>
+    </w:p>
+    <w:p>
+      <w:pPr>
+        <w:rPr>
+          <w:sz w:val="28"/>
+          <w:szCs w:val="28"/>
+        </w:rPr>
+      </w:pPr>
+      <w:r>
+        <w:rPr>
+          <w:sz w:val="28"/>
+          <w:szCs w:val="28"/>
         </w:rPr>
         <w:t>Havaitut virheet</w:t>
       </w:r>
@@ -1355,9 +2079,391 @@
         </w:rPr>
       </w:pPr>
     </w:p>
+    <w:tbl>
+      <w:tblPr>
+        <w:tblStyle w:val="TaulukkoRuudukko"/>
+        <w:tblW w:w="0" w:type="auto"/>
+        <w:tblLook w:val="04A0" w:firstRow="1" w:lastRow="0" w:firstColumn="1" w:lastColumn="0" w:noHBand="0" w:noVBand="1"/>
+      </w:tblPr>
+      <w:tblGrid>
+        <w:gridCol w:w="2753"/>
+        <w:gridCol w:w="2753"/>
+        <w:gridCol w:w="2754"/>
+      </w:tblGrid>
+      <w:tr>
+        <w:trPr>
+          <w:trHeight w:val="351"/>
+        </w:trPr>
+        <w:tc>
+          <w:tcPr>
+            <w:tcW w:w="2753" w:type="dxa"/>
+          </w:tcPr>
+          <w:p>
+            <w:pPr>
+              <w:rPr>
+                <w:sz w:val="24"/>
+                <w:szCs w:val="24"/>
+              </w:rPr>
+            </w:pPr>
+            <w:r>
+              <w:rPr>
+                <w:sz w:val="24"/>
+                <w:szCs w:val="24"/>
+              </w:rPr>
+              <w:t>Virhe</w:t>
+            </w:r>
+          </w:p>
+        </w:tc>
+        <w:tc>
+          <w:tcPr>
+            <w:tcW w:w="2753" w:type="dxa"/>
+          </w:tcPr>
+          <w:p>
+            <w:pPr>
+              <w:rPr>
+                <w:sz w:val="24"/>
+                <w:szCs w:val="24"/>
+              </w:rPr>
+            </w:pPr>
+            <w:r>
+              <w:rPr>
+                <w:sz w:val="24"/>
+                <w:szCs w:val="24"/>
+              </w:rPr>
+              <w:t>Mistä johtui</w:t>
+            </w:r>
+          </w:p>
+        </w:tc>
+        <w:tc>
+          <w:tcPr>
+            <w:tcW w:w="2754" w:type="dxa"/>
+          </w:tcPr>
+          <w:p>
+            <w:pPr>
+              <w:rPr>
+                <w:sz w:val="24"/>
+                <w:szCs w:val="24"/>
+              </w:rPr>
+            </w:pPr>
+            <w:r>
+              <w:rPr>
+                <w:sz w:val="24"/>
+                <w:szCs w:val="24"/>
+              </w:rPr>
+              <w:t>Virheen korjaaminen</w:t>
+            </w:r>
+          </w:p>
+        </w:tc>
+      </w:tr>
+      <w:tr>
+        <w:trPr>
+          <w:trHeight w:val="351"/>
+        </w:trPr>
+        <w:tc>
+          <w:tcPr>
+            <w:tcW w:w="2753" w:type="dxa"/>
+          </w:tcPr>
+          <w:p>
+            <w:pPr>
+              <w:rPr>
+                <w:sz w:val="24"/>
+                <w:szCs w:val="24"/>
+              </w:rPr>
+            </w:pPr>
+            <w:r>
+              <w:rPr>
+                <w:sz w:val="24"/>
+                <w:szCs w:val="24"/>
+              </w:rPr>
+              <w:t>Id:llä haetut tiedot antoivat arvoksi ”null”.</w:t>
+            </w:r>
+          </w:p>
+        </w:tc>
+        <w:tc>
+          <w:tcPr>
+            <w:tcW w:w="2753" w:type="dxa"/>
+          </w:tcPr>
+          <w:p>
+            <w:pPr>
+              <w:rPr>
+                <w:sz w:val="24"/>
+                <w:szCs w:val="24"/>
+              </w:rPr>
+            </w:pPr>
+            <w:r>
+              <w:rPr>
+                <w:sz w:val="24"/>
+                <w:szCs w:val="24"/>
+              </w:rPr>
+              <w:t>Muuttujiin tallennetuista objekteista puuttui perästä .value.</w:t>
+            </w:r>
+          </w:p>
+        </w:tc>
+        <w:tc>
+          <w:tcPr>
+            <w:tcW w:w="2754" w:type="dxa"/>
+          </w:tcPr>
+          <w:p>
+            <w:pPr>
+              <w:rPr>
+                <w:sz w:val="24"/>
+                <w:szCs w:val="24"/>
+              </w:rPr>
+            </w:pPr>
+            <w:r>
+              <w:rPr>
+                <w:sz w:val="24"/>
+                <w:szCs w:val="24"/>
+              </w:rPr>
+              <w:t xml:space="preserve">Lisäämällä .value perään, </w:t>
+            </w:r>
+            <w:r>
+              <w:rPr>
+                <w:sz w:val="24"/>
+                <w:szCs w:val="24"/>
+              </w:rPr>
+              <w:t xml:space="preserve">muuttujiin saatiin haettua </w:t>
+            </w:r>
+            <w:r>
+              <w:rPr>
+                <w:sz w:val="24"/>
+                <w:szCs w:val="24"/>
+              </w:rPr>
+              <w:t>oikeat tiedot.</w:t>
+            </w:r>
+          </w:p>
+        </w:tc>
+      </w:tr>
+      <w:tr>
+        <w:trPr>
+          <w:trHeight w:val="351"/>
+        </w:trPr>
+        <w:tc>
+          <w:tcPr>
+            <w:tcW w:w="2753" w:type="dxa"/>
+          </w:tcPr>
+          <w:p>
+            <w:pPr>
+              <w:rPr>
+                <w:sz w:val="24"/>
+                <w:szCs w:val="24"/>
+              </w:rPr>
+            </w:pPr>
+            <w:r>
+              <w:rPr>
+                <w:sz w:val="24"/>
+                <w:szCs w:val="24"/>
+              </w:rPr>
+              <w:t>Viimesimmäksi lisätyt tiedot korvasivat aikasemmin syötetyt, vaikka tarkoitus oli että kaikki säilyvät.</w:t>
+            </w:r>
+          </w:p>
+        </w:tc>
+        <w:tc>
+          <w:tcPr>
+            <w:tcW w:w="2753" w:type="dxa"/>
+          </w:tcPr>
+          <w:p>
+            <w:pPr>
+              <w:rPr>
+                <w:sz w:val="24"/>
+                <w:szCs w:val="24"/>
+              </w:rPr>
+            </w:pPr>
+          </w:p>
+        </w:tc>
+        <w:tc>
+          <w:tcPr>
+            <w:tcW w:w="2754" w:type="dxa"/>
+          </w:tcPr>
+          <w:p>
+            <w:pPr>
+              <w:rPr>
+                <w:sz w:val="24"/>
+                <w:szCs w:val="24"/>
+              </w:rPr>
+            </w:pPr>
+          </w:p>
+        </w:tc>
+      </w:tr>
+      <w:tr>
+        <w:trPr>
+          <w:trHeight w:val="351"/>
+        </w:trPr>
+        <w:tc>
+          <w:tcPr>
+            <w:tcW w:w="2753" w:type="dxa"/>
+          </w:tcPr>
+          <w:p>
+            <w:pPr>
+              <w:rPr>
+                <w:sz w:val="24"/>
+                <w:szCs w:val="24"/>
+              </w:rPr>
+            </w:pPr>
+            <w:r>
+              <w:rPr>
+                <w:sz w:val="24"/>
+                <w:szCs w:val="24"/>
+              </w:rPr>
+              <w:t>Poista tiedot-painike ei poistanut tietoja local storagesta vaan ainoastaan sivulta näkyvistä.</w:t>
+            </w:r>
+          </w:p>
+        </w:tc>
+        <w:tc>
+          <w:tcPr>
+            <w:tcW w:w="2753" w:type="dxa"/>
+          </w:tcPr>
+          <w:p>
+            <w:pPr>
+              <w:rPr>
+                <w:sz w:val="24"/>
+                <w:szCs w:val="24"/>
+              </w:rPr>
+            </w:pPr>
+          </w:p>
+        </w:tc>
+        <w:tc>
+          <w:tcPr>
+            <w:tcW w:w="2754" w:type="dxa"/>
+          </w:tcPr>
+          <w:p>
+            <w:pPr>
+              <w:rPr>
+                <w:sz w:val="24"/>
+                <w:szCs w:val="24"/>
+              </w:rPr>
+            </w:pPr>
+          </w:p>
+        </w:tc>
+      </w:tr>
+      <w:tr>
+        <w:trPr>
+          <w:trHeight w:val="351"/>
+        </w:trPr>
+        <w:tc>
+          <w:tcPr>
+            <w:tcW w:w="2753" w:type="dxa"/>
+          </w:tcPr>
+          <w:p>
+            <w:pPr>
+              <w:rPr>
+                <w:sz w:val="24"/>
+                <w:szCs w:val="24"/>
+              </w:rPr>
+            </w:pPr>
+            <w:r>
+              <w:rPr>
+                <w:sz w:val="24"/>
+                <w:szCs w:val="24"/>
+              </w:rPr>
+              <w:t>Lomakkeeseen pystyi kirjoittamaan kirjaimia numerokenttään.</w:t>
+            </w:r>
+          </w:p>
+        </w:tc>
+        <w:tc>
+          <w:tcPr>
+            <w:tcW w:w="2753" w:type="dxa"/>
+          </w:tcPr>
+          <w:p>
+            <w:pPr>
+              <w:rPr>
+                <w:sz w:val="24"/>
+                <w:szCs w:val="24"/>
+              </w:rPr>
+            </w:pPr>
+            <w:r>
+              <w:rPr>
+                <w:sz w:val="24"/>
+                <w:szCs w:val="24"/>
+              </w:rPr>
+              <w:t>Inputin tyypiksi oli määritelty ”text”.</w:t>
+            </w:r>
+          </w:p>
+        </w:tc>
+        <w:tc>
+          <w:tcPr>
+            <w:tcW w:w="2754" w:type="dxa"/>
+          </w:tcPr>
+          <w:p>
+            <w:pPr>
+              <w:rPr>
+                <w:sz w:val="24"/>
+                <w:szCs w:val="24"/>
+              </w:rPr>
+            </w:pPr>
+            <w:r>
+              <w:rPr>
+                <w:sz w:val="24"/>
+                <w:szCs w:val="24"/>
+              </w:rPr>
+              <w:t>Input tyypin vaihtaminen ”number”.</w:t>
+            </w:r>
+          </w:p>
+        </w:tc>
+      </w:tr>
+      <w:tr>
+        <w:trPr>
+          <w:trHeight w:val="351"/>
+        </w:trPr>
+        <w:tc>
+          <w:tcPr>
+            <w:tcW w:w="2753" w:type="dxa"/>
+          </w:tcPr>
+          <w:p>
+            <w:pPr>
+              <w:rPr>
+                <w:sz w:val="24"/>
+                <w:szCs w:val="24"/>
+              </w:rPr>
+            </w:pPr>
+            <w:r>
+              <w:rPr>
+                <w:sz w:val="24"/>
+                <w:szCs w:val="24"/>
+              </w:rPr>
+              <w:t>Syötä tiedot-painikkeen painamisen jälkeen Etunimi-kenttään tulee ”Täytä tämä kenttä”.</w:t>
+            </w:r>
+          </w:p>
+        </w:tc>
+        <w:tc>
+          <w:tcPr>
+            <w:tcW w:w="2753" w:type="dxa"/>
+          </w:tcPr>
+          <w:p>
+            <w:pPr>
+              <w:rPr>
+                <w:sz w:val="24"/>
+                <w:szCs w:val="24"/>
+              </w:rPr>
+            </w:pPr>
+          </w:p>
+        </w:tc>
+        <w:tc>
+          <w:tcPr>
+            <w:tcW w:w="2754" w:type="dxa"/>
+          </w:tcPr>
+          <w:p>
+            <w:pPr>
+              <w:rPr>
+                <w:sz w:val="24"/>
+                <w:szCs w:val="24"/>
+              </w:rPr>
+            </w:pPr>
+          </w:p>
+        </w:tc>
+      </w:tr>
+    </w:tbl>
+    <w:p>
+      <w:pPr>
+        <w:rPr>
+          <w:sz w:val="24"/>
+          <w:szCs w:val="24"/>
+        </w:rPr>
+      </w:pPr>
+    </w:p>
     <w:sectPr>
-      <w:headerReference w:type="default" r:id="rId7"/>
-      <w:headerReference w:type="first" r:id="rId8"/>
+      <w:headerReference w:type="default" r:id="rId10"/>
+      <w:headerReference w:type="first" r:id="rId11"/>
       <w:pgSz w:w="11906" w:h="16838"/>
       <w:pgMar w:top="1417" w:right="1134" w:bottom="1417" w:left="1134" w:header="708" w:footer="708" w:gutter="0"/>
       <w:cols w:space="708"/>
@@ -1428,6 +2534,7 @@
         <w:docPartUnique/>
       </w:docPartObj>
     </w:sdtPr>
+    <w:sdtEndPr/>
     <w:sdtContent>
       <w:p>
         <w:pPr>
@@ -1481,6 +2588,7 @@
         <w:docPartUnique/>
       </w:docPartObj>
     </w:sdtPr>
+    <w:sdtEndPr/>
     <w:sdtContent>
       <w:p>
         <w:pPr>
@@ -1519,14 +2627,30 @@
         <w:tab w:val="right" w:pos="7825"/>
         <w:tab w:val="right" w:pos="9129"/>
       </w:tabs>
+      <w:rPr>
+        <w:sz w:val="24"/>
+        <w:szCs w:val="24"/>
+      </w:rPr>
     </w:pPr>
     <w:r>
+      <w:rPr>
+        <w:sz w:val="24"/>
+        <w:szCs w:val="24"/>
+      </w:rPr>
       <w:t>Tieto- ja viestintätekniikan pt.</w:t>
     </w:r>
     <w:r>
+      <w:rPr>
+        <w:sz w:val="24"/>
+        <w:szCs w:val="24"/>
+      </w:rPr>
       <w:tab/>
     </w:r>
     <w:r>
+      <w:rPr>
+        <w:sz w:val="24"/>
+        <w:szCs w:val="24"/>
+      </w:rPr>
       <w:tab/>
       <w:t>Dokumentti</w:t>
     </w:r>
@@ -1545,19 +2669,30 @@
         <w:tab w:val="right" w:pos="7825"/>
         <w:tab w:val="right" w:pos="9129"/>
       </w:tabs>
+      <w:rPr>
+        <w:sz w:val="24"/>
+        <w:szCs w:val="24"/>
+      </w:rPr>
     </w:pPr>
     <w:r>
-      <w:t xml:space="preserve">Sanna Kunnasluoto ja Leevi </w:t>
+      <w:rPr>
+        <w:sz w:val="24"/>
+        <w:szCs w:val="24"/>
+      </w:rPr>
+      <w:t>Sanna Kunnasluoto ja Leevi Sallantaus</w:t>
     </w:r>
-    <w:proofErr w:type="spellStart"/>
     <w:r>
-      <w:t>Sallantaus</w:t>
-    </w:r>
-    <w:proofErr w:type="spellEnd"/>
-    <w:r>
+      <w:rPr>
+        <w:sz w:val="24"/>
+        <w:szCs w:val="24"/>
+      </w:rPr>
       <w:tab/>
     </w:r>
     <w:r>
+      <w:rPr>
+        <w:sz w:val="24"/>
+        <w:szCs w:val="24"/>
+      </w:rPr>
       <w:tab/>
       <w:t>4.5.2021</w:t>
     </w:r>
@@ -1565,6 +2700,10 @@
   <w:p>
     <w:pPr>
       <w:pStyle w:val="Yltunniste"/>
+      <w:rPr>
+        <w:sz w:val="24"/>
+        <w:szCs w:val="24"/>
+      </w:rPr>
     </w:pPr>
   </w:p>
 </w:hdr>
@@ -2041,6 +3180,25 @@
     <w:uiPriority w:val="99"/>
     <w:rsid w:val="006D2597"/>
   </w:style>
+  <w:style w:type="table" w:styleId="TaulukkoRuudukko">
+    <w:name w:val="Table Grid"/>
+    <w:basedOn w:val="Normaalitaulukko"/>
+    <w:uiPriority w:val="39"/>
+    <w:rsid w:val="00B05692"/>
+    <w:pPr>
+      <w:spacing w:after="0" w:line="240" w:lineRule="auto"/>
+    </w:pPr>
+    <w:tblPr>
+      <w:tblBorders>
+        <w:top w:val="single" w:sz="4" w:space="0" w:color="auto"/>
+        <w:left w:val="single" w:sz="4" w:space="0" w:color="auto"/>
+        <w:bottom w:val="single" w:sz="4" w:space="0" w:color="auto"/>
+        <w:right w:val="single" w:sz="4" w:space="0" w:color="auto"/>
+        <w:insideH w:val="single" w:sz="4" w:space="0" w:color="auto"/>
+        <w:insideV w:val="single" w:sz="4" w:space="0" w:color="auto"/>
+      </w:tblBorders>
+    </w:tblPr>
+  </w:style>
 </w:styles>
 </file>
 

</xml_diff>

<commit_message>
Kirjotin vähän Javascriptista dokumenttiin/Leevi/5.5.2021
</commit_message>
<xml_diff>
--- a/Projekti_6/LocalStorage_dokumentointi.docx
+++ b/Projekti_6/LocalStorage_dokumentointi.docx
@@ -400,77 +400,89 @@
           <w:sz w:val="24"/>
           <w:szCs w:val="24"/>
           <w:u w:val="dotted"/>
-        </w:rPr>
-      </w:pPr>
-      <w:r>
-        <w:rPr>
-          <w:sz w:val="24"/>
-          <w:szCs w:val="24"/>
-          <w:u w:val="dotted"/>
+          <w:lang w:val="en-US"/>
+        </w:rPr>
+      </w:pPr>
+      <w:proofErr w:type="spellStart"/>
+      <w:r>
+        <w:rPr>
+          <w:sz w:val="24"/>
+          <w:szCs w:val="24"/>
+          <w:u w:val="dotted"/>
+          <w:lang w:val="en-US"/>
         </w:rPr>
         <w:t>Lomake</w:t>
       </w:r>
-      <w:r>
-        <w:rPr>
-          <w:sz w:val="24"/>
-          <w:szCs w:val="24"/>
-          <w:u w:val="dotted"/>
-        </w:rPr>
-        <w:tab/>
-      </w:r>
-      <w:r>
-        <w:rPr>
-          <w:sz w:val="24"/>
-          <w:szCs w:val="24"/>
-          <w:u w:val="dotted"/>
-        </w:rPr>
-        <w:tab/>
-      </w:r>
-      <w:r>
-        <w:rPr>
-          <w:sz w:val="24"/>
-          <w:szCs w:val="24"/>
-          <w:u w:val="dotted"/>
-        </w:rPr>
-        <w:tab/>
-      </w:r>
-      <w:r>
-        <w:rPr>
-          <w:sz w:val="24"/>
-          <w:szCs w:val="24"/>
-          <w:u w:val="dotted"/>
-        </w:rPr>
-        <w:tab/>
-      </w:r>
-      <w:r>
-        <w:rPr>
-          <w:sz w:val="24"/>
-          <w:szCs w:val="24"/>
-          <w:u w:val="dotted"/>
-        </w:rPr>
-        <w:tab/>
-      </w:r>
-      <w:r>
-        <w:rPr>
-          <w:sz w:val="24"/>
-          <w:szCs w:val="24"/>
-          <w:u w:val="dotted"/>
-        </w:rPr>
-        <w:tab/>
-      </w:r>
-      <w:r>
-        <w:rPr>
-          <w:sz w:val="24"/>
-          <w:szCs w:val="24"/>
-          <w:u w:val="dotted"/>
-        </w:rPr>
-        <w:tab/>
-      </w:r>
-      <w:r>
-        <w:rPr>
-          <w:sz w:val="24"/>
-          <w:szCs w:val="24"/>
-          <w:u w:val="dotted"/>
+      <w:proofErr w:type="spellEnd"/>
+      <w:r>
+        <w:rPr>
+          <w:sz w:val="24"/>
+          <w:szCs w:val="24"/>
+          <w:u w:val="dotted"/>
+          <w:lang w:val="en-US"/>
+        </w:rPr>
+        <w:tab/>
+      </w:r>
+      <w:r>
+        <w:rPr>
+          <w:sz w:val="24"/>
+          <w:szCs w:val="24"/>
+          <w:u w:val="dotted"/>
+          <w:lang w:val="en-US"/>
+        </w:rPr>
+        <w:tab/>
+      </w:r>
+      <w:r>
+        <w:rPr>
+          <w:sz w:val="24"/>
+          <w:szCs w:val="24"/>
+          <w:u w:val="dotted"/>
+          <w:lang w:val="en-US"/>
+        </w:rPr>
+        <w:tab/>
+      </w:r>
+      <w:r>
+        <w:rPr>
+          <w:sz w:val="24"/>
+          <w:szCs w:val="24"/>
+          <w:u w:val="dotted"/>
+          <w:lang w:val="en-US"/>
+        </w:rPr>
+        <w:tab/>
+      </w:r>
+      <w:r>
+        <w:rPr>
+          <w:sz w:val="24"/>
+          <w:szCs w:val="24"/>
+          <w:u w:val="dotted"/>
+          <w:lang w:val="en-US"/>
+        </w:rPr>
+        <w:tab/>
+      </w:r>
+      <w:r>
+        <w:rPr>
+          <w:sz w:val="24"/>
+          <w:szCs w:val="24"/>
+          <w:u w:val="dotted"/>
+          <w:lang w:val="en-US"/>
+        </w:rPr>
+        <w:tab/>
+      </w:r>
+      <w:r>
+        <w:rPr>
+          <w:sz w:val="24"/>
+          <w:szCs w:val="24"/>
+          <w:u w:val="dotted"/>
+          <w:lang w:val="en-US"/>
+        </w:rPr>
+        <w:tab/>
+      </w:r>
+      <w:r>
+        <w:rPr>
+          <w:sz w:val="24"/>
+          <w:szCs w:val="24"/>
+          <w:u w:val="dotted"/>
+          <w:lang w:val="en-US"/>
         </w:rPr>
         <w:t>4</w:t>
       </w:r>
@@ -479,6 +491,7 @@
           <w:sz w:val="24"/>
           <w:szCs w:val="24"/>
           <w:u w:val="dotted"/>
+          <w:lang w:val="en-US"/>
         </w:rPr>
         <w:br/>
       </w:r>
@@ -487,6 +500,7 @@
           <w:sz w:val="24"/>
           <w:szCs w:val="24"/>
           <w:u w:val="dotted"/>
+          <w:lang w:val="en-US"/>
         </w:rPr>
         <w:t>-</w:t>
       </w:r>
@@ -495,6 +509,7 @@
           <w:sz w:val="24"/>
           <w:szCs w:val="24"/>
           <w:u w:val="dotted"/>
+          <w:lang w:val="en-US"/>
         </w:rPr>
         <w:t>HTML</w:t>
       </w:r>
@@ -503,62 +518,70 @@
           <w:sz w:val="24"/>
           <w:szCs w:val="24"/>
           <w:u w:val="dotted"/>
-        </w:rPr>
-        <w:tab/>
-      </w:r>
-      <w:r>
-        <w:rPr>
-          <w:sz w:val="24"/>
-          <w:szCs w:val="24"/>
-          <w:u w:val="dotted"/>
-        </w:rPr>
-        <w:tab/>
-      </w:r>
-      <w:r>
-        <w:rPr>
-          <w:sz w:val="24"/>
-          <w:szCs w:val="24"/>
-          <w:u w:val="dotted"/>
-        </w:rPr>
-        <w:tab/>
-      </w:r>
-      <w:r>
-        <w:rPr>
-          <w:sz w:val="24"/>
-          <w:szCs w:val="24"/>
-          <w:u w:val="dotted"/>
-        </w:rPr>
-        <w:tab/>
-      </w:r>
-      <w:r>
-        <w:rPr>
-          <w:sz w:val="24"/>
-          <w:szCs w:val="24"/>
-          <w:u w:val="dotted"/>
-        </w:rPr>
-        <w:tab/>
-      </w:r>
-      <w:r>
-        <w:rPr>
-          <w:sz w:val="24"/>
-          <w:szCs w:val="24"/>
-          <w:u w:val="dotted"/>
-        </w:rPr>
-        <w:tab/>
-      </w:r>
-      <w:r>
-        <w:rPr>
-          <w:sz w:val="24"/>
-          <w:szCs w:val="24"/>
-          <w:u w:val="dotted"/>
-        </w:rPr>
-        <w:tab/>
-      </w:r>
-      <w:r>
-        <w:rPr>
-          <w:sz w:val="24"/>
-          <w:szCs w:val="24"/>
-          <w:u w:val="dotted"/>
+          <w:lang w:val="en-US"/>
+        </w:rPr>
+        <w:tab/>
+      </w:r>
+      <w:r>
+        <w:rPr>
+          <w:sz w:val="24"/>
+          <w:szCs w:val="24"/>
+          <w:u w:val="dotted"/>
+          <w:lang w:val="en-US"/>
+        </w:rPr>
+        <w:tab/>
+      </w:r>
+      <w:r>
+        <w:rPr>
+          <w:sz w:val="24"/>
+          <w:szCs w:val="24"/>
+          <w:u w:val="dotted"/>
+          <w:lang w:val="en-US"/>
+        </w:rPr>
+        <w:tab/>
+      </w:r>
+      <w:r>
+        <w:rPr>
+          <w:sz w:val="24"/>
+          <w:szCs w:val="24"/>
+          <w:u w:val="dotted"/>
+          <w:lang w:val="en-US"/>
+        </w:rPr>
+        <w:tab/>
+      </w:r>
+      <w:r>
+        <w:rPr>
+          <w:sz w:val="24"/>
+          <w:szCs w:val="24"/>
+          <w:u w:val="dotted"/>
+          <w:lang w:val="en-US"/>
+        </w:rPr>
+        <w:tab/>
+      </w:r>
+      <w:r>
+        <w:rPr>
+          <w:sz w:val="24"/>
+          <w:szCs w:val="24"/>
+          <w:u w:val="dotted"/>
+          <w:lang w:val="en-US"/>
+        </w:rPr>
+        <w:tab/>
+      </w:r>
+      <w:r>
+        <w:rPr>
+          <w:sz w:val="24"/>
+          <w:szCs w:val="24"/>
+          <w:u w:val="dotted"/>
+          <w:lang w:val="en-US"/>
+        </w:rPr>
+        <w:tab/>
+      </w:r>
+      <w:r>
+        <w:rPr>
+          <w:sz w:val="24"/>
+          <w:szCs w:val="24"/>
+          <w:u w:val="dotted"/>
+          <w:lang w:val="en-US"/>
         </w:rPr>
         <w:t>4</w:t>
       </w:r>
@@ -567,6 +590,7 @@
           <w:sz w:val="24"/>
           <w:szCs w:val="24"/>
           <w:u w:val="dotted"/>
+          <w:lang w:val="en-US"/>
         </w:rPr>
         <w:br/>
       </w:r>
@@ -575,6 +599,7 @@
           <w:sz w:val="24"/>
           <w:szCs w:val="24"/>
           <w:u w:val="dotted"/>
+          <w:lang w:val="en-US"/>
         </w:rPr>
         <w:t>-</w:t>
       </w:r>
@@ -583,6 +608,7 @@
           <w:sz w:val="24"/>
           <w:szCs w:val="24"/>
           <w:u w:val="dotted"/>
+          <w:lang w:val="en-US"/>
         </w:rPr>
         <w:t>CSS</w:t>
       </w:r>
@@ -591,62 +617,70 @@
           <w:sz w:val="24"/>
           <w:szCs w:val="24"/>
           <w:u w:val="dotted"/>
-        </w:rPr>
-        <w:tab/>
-      </w:r>
-      <w:r>
-        <w:rPr>
-          <w:sz w:val="24"/>
-          <w:szCs w:val="24"/>
-          <w:u w:val="dotted"/>
-        </w:rPr>
-        <w:tab/>
-      </w:r>
-      <w:r>
-        <w:rPr>
-          <w:sz w:val="24"/>
-          <w:szCs w:val="24"/>
-          <w:u w:val="dotted"/>
-        </w:rPr>
-        <w:tab/>
-      </w:r>
-      <w:r>
-        <w:rPr>
-          <w:sz w:val="24"/>
-          <w:szCs w:val="24"/>
-          <w:u w:val="dotted"/>
-        </w:rPr>
-        <w:tab/>
-      </w:r>
-      <w:r>
-        <w:rPr>
-          <w:sz w:val="24"/>
-          <w:szCs w:val="24"/>
-          <w:u w:val="dotted"/>
-        </w:rPr>
-        <w:tab/>
-      </w:r>
-      <w:r>
-        <w:rPr>
-          <w:sz w:val="24"/>
-          <w:szCs w:val="24"/>
-          <w:u w:val="dotted"/>
-        </w:rPr>
-        <w:tab/>
-      </w:r>
-      <w:r>
-        <w:rPr>
-          <w:sz w:val="24"/>
-          <w:szCs w:val="24"/>
-          <w:u w:val="dotted"/>
-        </w:rPr>
-        <w:tab/>
-      </w:r>
-      <w:r>
-        <w:rPr>
-          <w:sz w:val="24"/>
-          <w:szCs w:val="24"/>
-          <w:u w:val="dotted"/>
+          <w:lang w:val="en-US"/>
+        </w:rPr>
+        <w:tab/>
+      </w:r>
+      <w:r>
+        <w:rPr>
+          <w:sz w:val="24"/>
+          <w:szCs w:val="24"/>
+          <w:u w:val="dotted"/>
+          <w:lang w:val="en-US"/>
+        </w:rPr>
+        <w:tab/>
+      </w:r>
+      <w:r>
+        <w:rPr>
+          <w:sz w:val="24"/>
+          <w:szCs w:val="24"/>
+          <w:u w:val="dotted"/>
+          <w:lang w:val="en-US"/>
+        </w:rPr>
+        <w:tab/>
+      </w:r>
+      <w:r>
+        <w:rPr>
+          <w:sz w:val="24"/>
+          <w:szCs w:val="24"/>
+          <w:u w:val="dotted"/>
+          <w:lang w:val="en-US"/>
+        </w:rPr>
+        <w:tab/>
+      </w:r>
+      <w:r>
+        <w:rPr>
+          <w:sz w:val="24"/>
+          <w:szCs w:val="24"/>
+          <w:u w:val="dotted"/>
+          <w:lang w:val="en-US"/>
+        </w:rPr>
+        <w:tab/>
+      </w:r>
+      <w:r>
+        <w:rPr>
+          <w:sz w:val="24"/>
+          <w:szCs w:val="24"/>
+          <w:u w:val="dotted"/>
+          <w:lang w:val="en-US"/>
+        </w:rPr>
+        <w:tab/>
+      </w:r>
+      <w:r>
+        <w:rPr>
+          <w:sz w:val="24"/>
+          <w:szCs w:val="24"/>
+          <w:u w:val="dotted"/>
+          <w:lang w:val="en-US"/>
+        </w:rPr>
+        <w:tab/>
+      </w:r>
+      <w:r>
+        <w:rPr>
+          <w:sz w:val="24"/>
+          <w:szCs w:val="24"/>
+          <w:u w:val="dotted"/>
+          <w:lang w:val="en-US"/>
         </w:rPr>
         <w:t>4</w:t>
       </w:r>
@@ -655,6 +689,7 @@
           <w:sz w:val="24"/>
           <w:szCs w:val="24"/>
           <w:u w:val="dotted"/>
+          <w:lang w:val="en-US"/>
         </w:rPr>
         <w:br/>
       </w:r>
@@ -663,6 +698,7 @@
           <w:sz w:val="24"/>
           <w:szCs w:val="24"/>
           <w:u w:val="dotted"/>
+          <w:lang w:val="en-US"/>
         </w:rPr>
         <w:t>-</w:t>
       </w:r>
@@ -672,6 +708,7 @@
           <w:sz w:val="24"/>
           <w:szCs w:val="24"/>
           <w:u w:val="dotted"/>
+          <w:lang w:val="en-US"/>
         </w:rPr>
         <w:t>Javascript</w:t>
       </w:r>
@@ -681,54 +718,61 @@
           <w:sz w:val="24"/>
           <w:szCs w:val="24"/>
           <w:u w:val="dotted"/>
-        </w:rPr>
-        <w:tab/>
-      </w:r>
-      <w:r>
-        <w:rPr>
-          <w:sz w:val="24"/>
-          <w:szCs w:val="24"/>
-          <w:u w:val="dotted"/>
-        </w:rPr>
-        <w:tab/>
-      </w:r>
-      <w:r>
-        <w:rPr>
-          <w:sz w:val="24"/>
-          <w:szCs w:val="24"/>
-          <w:u w:val="dotted"/>
-        </w:rPr>
-        <w:tab/>
-      </w:r>
-      <w:r>
-        <w:rPr>
-          <w:sz w:val="24"/>
-          <w:szCs w:val="24"/>
-          <w:u w:val="dotted"/>
-        </w:rPr>
-        <w:tab/>
-      </w:r>
-      <w:r>
-        <w:rPr>
-          <w:sz w:val="24"/>
-          <w:szCs w:val="24"/>
-          <w:u w:val="dotted"/>
-        </w:rPr>
-        <w:tab/>
-      </w:r>
-      <w:r>
-        <w:rPr>
-          <w:sz w:val="24"/>
-          <w:szCs w:val="24"/>
-          <w:u w:val="dotted"/>
-        </w:rPr>
-        <w:tab/>
-      </w:r>
-      <w:r>
-        <w:rPr>
-          <w:sz w:val="24"/>
-          <w:szCs w:val="24"/>
-          <w:u w:val="dotted"/>
+          <w:lang w:val="en-US"/>
+        </w:rPr>
+        <w:tab/>
+      </w:r>
+      <w:r>
+        <w:rPr>
+          <w:sz w:val="24"/>
+          <w:szCs w:val="24"/>
+          <w:u w:val="dotted"/>
+          <w:lang w:val="en-US"/>
+        </w:rPr>
+        <w:tab/>
+      </w:r>
+      <w:r>
+        <w:rPr>
+          <w:sz w:val="24"/>
+          <w:szCs w:val="24"/>
+          <w:u w:val="dotted"/>
+          <w:lang w:val="en-US"/>
+        </w:rPr>
+        <w:tab/>
+      </w:r>
+      <w:r>
+        <w:rPr>
+          <w:sz w:val="24"/>
+          <w:szCs w:val="24"/>
+          <w:u w:val="dotted"/>
+          <w:lang w:val="en-US"/>
+        </w:rPr>
+        <w:tab/>
+      </w:r>
+      <w:r>
+        <w:rPr>
+          <w:sz w:val="24"/>
+          <w:szCs w:val="24"/>
+          <w:u w:val="dotted"/>
+          <w:lang w:val="en-US"/>
+        </w:rPr>
+        <w:tab/>
+      </w:r>
+      <w:r>
+        <w:rPr>
+          <w:sz w:val="24"/>
+          <w:szCs w:val="24"/>
+          <w:u w:val="dotted"/>
+          <w:lang w:val="en-US"/>
+        </w:rPr>
+        <w:tab/>
+      </w:r>
+      <w:r>
+        <w:rPr>
+          <w:sz w:val="24"/>
+          <w:szCs w:val="24"/>
+          <w:u w:val="dotted"/>
+          <w:lang w:val="en-US"/>
         </w:rPr>
         <w:t>4</w:t>
       </w:r>
@@ -737,83 +781,62 @@
           <w:sz w:val="24"/>
           <w:szCs w:val="24"/>
           <w:u w:val="dotted"/>
+          <w:lang w:val="en-US"/>
         </w:rPr>
         <w:br/>
-        <w:t>-</w:t>
-      </w:r>
-      <w:proofErr w:type="spellStart"/>
-      <w:r>
-        <w:rPr>
-          <w:sz w:val="24"/>
-          <w:szCs w:val="24"/>
-          <w:u w:val="dotted"/>
-        </w:rPr>
-        <w:t>Local</w:t>
-      </w:r>
-      <w:proofErr w:type="spellEnd"/>
-      <w:r>
-        <w:rPr>
-          <w:sz w:val="24"/>
-          <w:szCs w:val="24"/>
-          <w:u w:val="dotted"/>
-        </w:rPr>
-        <w:t xml:space="preserve"> </w:t>
-      </w:r>
-      <w:proofErr w:type="spellStart"/>
-      <w:r>
-        <w:rPr>
-          <w:sz w:val="24"/>
-          <w:szCs w:val="24"/>
-          <w:u w:val="dotted"/>
-        </w:rPr>
-        <w:t>storage</w:t>
-      </w:r>
-      <w:proofErr w:type="spellEnd"/>
-      <w:r>
-        <w:rPr>
-          <w:sz w:val="24"/>
-          <w:szCs w:val="24"/>
-          <w:u w:val="dotted"/>
-        </w:rPr>
-        <w:tab/>
-      </w:r>
-      <w:r>
-        <w:rPr>
-          <w:sz w:val="24"/>
-          <w:szCs w:val="24"/>
-          <w:u w:val="dotted"/>
-        </w:rPr>
-        <w:tab/>
-      </w:r>
-      <w:r>
-        <w:rPr>
-          <w:sz w:val="24"/>
-          <w:szCs w:val="24"/>
-          <w:u w:val="dotted"/>
-        </w:rPr>
-        <w:tab/>
-      </w:r>
-      <w:r>
-        <w:rPr>
-          <w:sz w:val="24"/>
-          <w:szCs w:val="24"/>
-          <w:u w:val="dotted"/>
-        </w:rPr>
-        <w:tab/>
-      </w:r>
-      <w:r>
-        <w:rPr>
-          <w:sz w:val="24"/>
-          <w:szCs w:val="24"/>
-          <w:u w:val="dotted"/>
-        </w:rPr>
-        <w:tab/>
-      </w:r>
-      <w:r>
-        <w:rPr>
-          <w:sz w:val="24"/>
-          <w:szCs w:val="24"/>
-          <w:u w:val="dotted"/>
+        <w:t>-Local storage</w:t>
+      </w:r>
+      <w:r>
+        <w:rPr>
+          <w:sz w:val="24"/>
+          <w:szCs w:val="24"/>
+          <w:u w:val="dotted"/>
+          <w:lang w:val="en-US"/>
+        </w:rPr>
+        <w:tab/>
+      </w:r>
+      <w:r>
+        <w:rPr>
+          <w:sz w:val="24"/>
+          <w:szCs w:val="24"/>
+          <w:u w:val="dotted"/>
+          <w:lang w:val="en-US"/>
+        </w:rPr>
+        <w:tab/>
+      </w:r>
+      <w:r>
+        <w:rPr>
+          <w:sz w:val="24"/>
+          <w:szCs w:val="24"/>
+          <w:u w:val="dotted"/>
+          <w:lang w:val="en-US"/>
+        </w:rPr>
+        <w:tab/>
+      </w:r>
+      <w:r>
+        <w:rPr>
+          <w:sz w:val="24"/>
+          <w:szCs w:val="24"/>
+          <w:u w:val="dotted"/>
+          <w:lang w:val="en-US"/>
+        </w:rPr>
+        <w:tab/>
+      </w:r>
+      <w:r>
+        <w:rPr>
+          <w:sz w:val="24"/>
+          <w:szCs w:val="24"/>
+          <w:u w:val="dotted"/>
+          <w:lang w:val="en-US"/>
+        </w:rPr>
+        <w:tab/>
+      </w:r>
+      <w:r>
+        <w:rPr>
+          <w:sz w:val="24"/>
+          <w:szCs w:val="24"/>
+          <w:u w:val="dotted"/>
+          <w:lang w:val="en-US"/>
         </w:rPr>
         <w:tab/>
         <w:t>4</w:t>
@@ -1913,6 +1936,104 @@
           <w:szCs w:val="24"/>
         </w:rPr>
       </w:pPr>
+      <w:proofErr w:type="spellStart"/>
+      <w:r>
+        <w:rPr>
+          <w:sz w:val="24"/>
+          <w:szCs w:val="24"/>
+        </w:rPr>
+        <w:t>Javasacriptillä</w:t>
+      </w:r>
+      <w:proofErr w:type="spellEnd"/>
+      <w:r>
+        <w:rPr>
+          <w:sz w:val="24"/>
+          <w:szCs w:val="24"/>
+        </w:rPr>
+        <w:t xml:space="preserve"> tehdään </w:t>
+      </w:r>
+      <w:proofErr w:type="gramStart"/>
+      <w:r>
+        <w:rPr>
+          <w:sz w:val="24"/>
+          <w:szCs w:val="24"/>
+        </w:rPr>
+        <w:t>funktiot</w:t>
+      </w:r>
+      <w:proofErr w:type="gramEnd"/>
+      <w:r>
+        <w:rPr>
+          <w:sz w:val="24"/>
+          <w:szCs w:val="24"/>
+        </w:rPr>
+        <w:t xml:space="preserve"> joilla tiedot saadaan tallennettua </w:t>
+      </w:r>
+      <w:proofErr w:type="spellStart"/>
+      <w:r>
+        <w:rPr>
+          <w:sz w:val="24"/>
+          <w:szCs w:val="24"/>
+        </w:rPr>
+        <w:t>local</w:t>
+      </w:r>
+      <w:proofErr w:type="spellEnd"/>
+      <w:r>
+        <w:rPr>
+          <w:sz w:val="24"/>
+          <w:szCs w:val="24"/>
+        </w:rPr>
+        <w:t xml:space="preserve"> </w:t>
+      </w:r>
+      <w:proofErr w:type="spellStart"/>
+      <w:r>
+        <w:rPr>
+          <w:sz w:val="24"/>
+          <w:szCs w:val="24"/>
+        </w:rPr>
+        <w:t>storageen</w:t>
+      </w:r>
+      <w:proofErr w:type="spellEnd"/>
+      <w:r>
+        <w:rPr>
+          <w:sz w:val="24"/>
+          <w:szCs w:val="24"/>
+        </w:rPr>
+        <w:t xml:space="preserve">, näytettyä ne sieltä sekä poistettua ne sieltä. Funktiot laitetaan </w:t>
+      </w:r>
+      <w:proofErr w:type="gramStart"/>
+      <w:r>
+        <w:rPr>
+          <w:sz w:val="24"/>
+          <w:szCs w:val="24"/>
+        </w:rPr>
+        <w:t>nappeihin</w:t>
+      </w:r>
+      <w:proofErr w:type="gramEnd"/>
+      <w:r>
+        <w:rPr>
+          <w:sz w:val="24"/>
+          <w:szCs w:val="24"/>
+        </w:rPr>
+        <w:t xml:space="preserve"> joilla kyseiset toimenpiteet voi suorittaa. Linkkeinä käytetään HTML sivussa luotuja tekstiruutujen </w:t>
+      </w:r>
+      <w:proofErr w:type="spellStart"/>
+      <w:proofErr w:type="gramStart"/>
+      <w:r>
+        <w:rPr>
+          <w:sz w:val="24"/>
+          <w:szCs w:val="24"/>
+        </w:rPr>
+        <w:t>ID:itä</w:t>
+      </w:r>
+      <w:proofErr w:type="spellEnd"/>
+      <w:proofErr w:type="gramEnd"/>
+      <w:r>
+        <w:rPr>
+          <w:sz w:val="24"/>
+          <w:szCs w:val="24"/>
+        </w:rPr>
+        <w:t>.</w:t>
+      </w:r>
     </w:p>
     <w:p>
       <w:pPr>
@@ -2322,7 +2443,7 @@
     </w:p>
     <w:tbl>
       <w:tblPr>
-        <w:tblStyle w:val="TaulukkoRuudukko"/>
+        <w:tblStyle w:val="TableGrid"/>
         <w:tblW w:w="0" w:type="auto"/>
         <w:tblLook w:val="04A0" w:firstRow="1" w:lastRow="0" w:firstColumn="1" w:lastColumn="0" w:noHBand="0" w:noVBand="1"/>
       </w:tblPr>
@@ -2925,7 +3046,7 @@
     <w:sdtContent>
       <w:p>
         <w:pPr>
-          <w:pStyle w:val="Yltunniste"/>
+          <w:pStyle w:val="Header"/>
           <w:jc w:val="right"/>
         </w:pPr>
         <w:r>
@@ -2948,7 +3069,7 @@
   </w:sdt>
   <w:p>
     <w:pPr>
-      <w:pStyle w:val="Yltunniste"/>
+      <w:pStyle w:val="Header"/>
       <w:tabs>
         <w:tab w:val="clear" w:pos="4819"/>
         <w:tab w:val="clear" w:pos="9638"/>
@@ -2979,7 +3100,7 @@
     <w:sdtContent>
       <w:p>
         <w:pPr>
-          <w:pStyle w:val="Yltunniste"/>
+          <w:pStyle w:val="Header"/>
           <w:jc w:val="right"/>
         </w:pPr>
         <w:r>
@@ -3002,7 +3123,7 @@
   </w:sdt>
   <w:p>
     <w:pPr>
-      <w:pStyle w:val="Yltunniste"/>
+      <w:pStyle w:val="Header"/>
       <w:tabs>
         <w:tab w:val="clear" w:pos="4819"/>
         <w:tab w:val="clear" w:pos="9638"/>
@@ -3044,7 +3165,7 @@
   </w:p>
   <w:p>
     <w:pPr>
-      <w:pStyle w:val="Yltunniste"/>
+      <w:pStyle w:val="Header"/>
       <w:tabs>
         <w:tab w:val="clear" w:pos="4819"/>
         <w:tab w:val="clear" w:pos="9638"/>
@@ -3066,17 +3187,8 @@
         <w:sz w:val="24"/>
         <w:szCs w:val="24"/>
       </w:rPr>
-      <w:t xml:space="preserve">Sanna Kunnasluoto ja Leevi </w:t>
+      <w:t>Sanna Kunnasluoto ja Leevi Sallantaus</w:t>
     </w:r>
-    <w:proofErr w:type="spellStart"/>
-    <w:r>
-      <w:rPr>
-        <w:sz w:val="24"/>
-        <w:szCs w:val="24"/>
-      </w:rPr>
-      <w:t>Sallantaus</w:t>
-    </w:r>
-    <w:proofErr w:type="spellEnd"/>
     <w:r>
       <w:rPr>
         <w:sz w:val="24"/>
@@ -3095,7 +3207,7 @@
   </w:p>
   <w:p>
     <w:pPr>
-      <w:pStyle w:val="Yltunniste"/>
+      <w:pStyle w:val="Header"/>
       <w:rPr>
         <w:sz w:val="24"/>
         <w:szCs w:val="24"/>
@@ -3500,18 +3612,18 @@
     <w:lsdException w:name="Unresolved Mention" w:semiHidden="1" w:unhideWhenUsed="1"/>
     <w:lsdException w:name="Smart Link" w:semiHidden="1" w:unhideWhenUsed="1"/>
   </w:latentStyles>
-  <w:style w:type="paragraph" w:default="1" w:styleId="Normaali">
+  <w:style w:type="paragraph" w:default="1" w:styleId="Normal">
     <w:name w:val="Normal"/>
     <w:qFormat/>
     <w:rsid w:val="006906EE"/>
   </w:style>
-  <w:style w:type="character" w:default="1" w:styleId="Kappaleenoletusfontti">
+  <w:style w:type="character" w:default="1" w:styleId="DefaultParagraphFont">
     <w:name w:val="Default Paragraph Font"/>
     <w:uiPriority w:val="1"/>
     <w:semiHidden/>
     <w:unhideWhenUsed/>
   </w:style>
-  <w:style w:type="table" w:default="1" w:styleId="Normaalitaulukko">
+  <w:style w:type="table" w:default="1" w:styleId="TableNormal">
     <w:name w:val="Normal Table"/>
     <w:uiPriority w:val="99"/>
     <w:semiHidden/>
@@ -3526,16 +3638,16 @@
       </w:tblCellMar>
     </w:tblPr>
   </w:style>
-  <w:style w:type="numbering" w:default="1" w:styleId="Eiluetteloa">
+  <w:style w:type="numbering" w:default="1" w:styleId="NoList">
     <w:name w:val="No List"/>
     <w:uiPriority w:val="99"/>
     <w:semiHidden/>
     <w:unhideWhenUsed/>
   </w:style>
-  <w:style w:type="paragraph" w:styleId="Yltunniste">
+  <w:style w:type="paragraph" w:styleId="Header">
     <w:name w:val="header"/>
-    <w:basedOn w:val="Normaali"/>
-    <w:link w:val="YltunnisteChar"/>
+    <w:basedOn w:val="Normal"/>
+    <w:link w:val="HeaderChar"/>
     <w:uiPriority w:val="99"/>
     <w:unhideWhenUsed/>
     <w:rsid w:val="006D2597"/>
@@ -3547,17 +3659,17 @@
       <w:spacing w:after="0" w:line="240" w:lineRule="auto"/>
     </w:pPr>
   </w:style>
-  <w:style w:type="character" w:customStyle="1" w:styleId="YltunnisteChar">
-    <w:name w:val="Ylätunniste Char"/>
-    <w:basedOn w:val="Kappaleenoletusfontti"/>
-    <w:link w:val="Yltunniste"/>
+  <w:style w:type="character" w:customStyle="1" w:styleId="HeaderChar">
+    <w:name w:val="Header Char"/>
+    <w:basedOn w:val="DefaultParagraphFont"/>
+    <w:link w:val="Header"/>
     <w:uiPriority w:val="99"/>
     <w:rsid w:val="006D2597"/>
   </w:style>
-  <w:style w:type="paragraph" w:styleId="Alatunniste">
+  <w:style w:type="paragraph" w:styleId="Footer">
     <w:name w:val="footer"/>
-    <w:basedOn w:val="Normaali"/>
-    <w:link w:val="AlatunnisteChar"/>
+    <w:basedOn w:val="Normal"/>
+    <w:link w:val="FooterChar"/>
     <w:uiPriority w:val="99"/>
     <w:unhideWhenUsed/>
     <w:rsid w:val="006D2597"/>
@@ -3569,16 +3681,16 @@
       <w:spacing w:after="0" w:line="240" w:lineRule="auto"/>
     </w:pPr>
   </w:style>
-  <w:style w:type="character" w:customStyle="1" w:styleId="AlatunnisteChar">
-    <w:name w:val="Alatunniste Char"/>
-    <w:basedOn w:val="Kappaleenoletusfontti"/>
-    <w:link w:val="Alatunniste"/>
+  <w:style w:type="character" w:customStyle="1" w:styleId="FooterChar">
+    <w:name w:val="Footer Char"/>
+    <w:basedOn w:val="DefaultParagraphFont"/>
+    <w:link w:val="Footer"/>
     <w:uiPriority w:val="99"/>
     <w:rsid w:val="006D2597"/>
   </w:style>
-  <w:style w:type="table" w:styleId="TaulukkoRuudukko">
+  <w:style w:type="table" w:styleId="TableGrid">
     <w:name w:val="Table Grid"/>
-    <w:basedOn w:val="Normaalitaulukko"/>
+    <w:basedOn w:val="TableNormal"/>
     <w:uiPriority w:val="39"/>
     <w:rsid w:val="00B05692"/>
     <w:pPr>

</xml_diff>

<commit_message>
Dokumentointi projekti 6 loppuun/Sanna/6.5.2021
</commit_message>
<xml_diff>
--- a/Projekti_6/LocalStorage_dokumentointi.docx
+++ b/Projekti_6/LocalStorage_dokumentointi.docx
@@ -1950,7 +1950,240 @@
           <w:sz w:val="24"/>
           <w:szCs w:val="24"/>
         </w:rPr>
-        <w:t xml:space="preserve"> tehdään </w:t>
+        <w:t xml:space="preserve"> tehdään funktiot joilla tiedot saadaan tallennettua </w:t>
+      </w:r>
+      <w:proofErr w:type="spellStart"/>
+      <w:r>
+        <w:rPr>
+          <w:sz w:val="24"/>
+          <w:szCs w:val="24"/>
+        </w:rPr>
+        <w:t>local</w:t>
+      </w:r>
+      <w:proofErr w:type="spellEnd"/>
+      <w:r>
+        <w:rPr>
+          <w:sz w:val="24"/>
+          <w:szCs w:val="24"/>
+        </w:rPr>
+        <w:t xml:space="preserve"> </w:t>
+      </w:r>
+      <w:proofErr w:type="spellStart"/>
+      <w:r>
+        <w:rPr>
+          <w:sz w:val="24"/>
+          <w:szCs w:val="24"/>
+        </w:rPr>
+        <w:t>storageen</w:t>
+      </w:r>
+      <w:proofErr w:type="spellEnd"/>
+      <w:r>
+        <w:rPr>
+          <w:sz w:val="24"/>
+          <w:szCs w:val="24"/>
+        </w:rPr>
+        <w:t xml:space="preserve">, näytettyä ne sieltä sekä poistettua ne sieltä. Funktiot laitetaan nappeihin joilla kyseiset toimenpiteet voi suorittaa. Linkkeinä käytetään HTML sivussa luotuja tekstiruutujen </w:t>
+      </w:r>
+      <w:proofErr w:type="spellStart"/>
+      <w:r>
+        <w:rPr>
+          <w:sz w:val="24"/>
+          <w:szCs w:val="24"/>
+        </w:rPr>
+        <w:t>ID:itä</w:t>
+      </w:r>
+      <w:proofErr w:type="spellEnd"/>
+      <w:r>
+        <w:rPr>
+          <w:sz w:val="24"/>
+          <w:szCs w:val="24"/>
+        </w:rPr>
+        <w:t>.</w:t>
+      </w:r>
+    </w:p>
+    <w:p>
+      <w:pPr>
+        <w:rPr>
+          <w:sz w:val="24"/>
+          <w:szCs w:val="24"/>
+        </w:rPr>
+      </w:pPr>
+    </w:p>
+    <w:p>
+      <w:pPr>
+        <w:rPr>
+          <w:sz w:val="24"/>
+          <w:szCs w:val="24"/>
+        </w:rPr>
+      </w:pPr>
+    </w:p>
+    <w:p>
+      <w:pPr>
+        <w:rPr>
+          <w:sz w:val="24"/>
+          <w:szCs w:val="24"/>
+        </w:rPr>
+      </w:pPr>
+    </w:p>
+    <w:p>
+      <w:pPr>
+        <w:rPr>
+          <w:sz w:val="24"/>
+          <w:szCs w:val="24"/>
+        </w:rPr>
+      </w:pPr>
+    </w:p>
+    <w:p>
+      <w:pPr>
+        <w:rPr>
+          <w:sz w:val="24"/>
+          <w:szCs w:val="24"/>
+        </w:rPr>
+      </w:pPr>
+      <w:proofErr w:type="spellStart"/>
+      <w:r>
+        <w:rPr>
+          <w:sz w:val="24"/>
+          <w:szCs w:val="24"/>
+        </w:rPr>
+        <w:t>Local</w:t>
+      </w:r>
+      <w:proofErr w:type="spellEnd"/>
+      <w:r>
+        <w:rPr>
+          <w:sz w:val="24"/>
+          <w:szCs w:val="24"/>
+        </w:rPr>
+        <w:t xml:space="preserve"> </w:t>
+      </w:r>
+      <w:proofErr w:type="spellStart"/>
+      <w:r>
+        <w:rPr>
+          <w:sz w:val="24"/>
+          <w:szCs w:val="24"/>
+        </w:rPr>
+        <w:t>storage</w:t>
+      </w:r>
+      <w:proofErr w:type="spellEnd"/>
+    </w:p>
+    <w:p>
+      <w:pPr>
+        <w:rPr>
+          <w:sz w:val="24"/>
+          <w:szCs w:val="24"/>
+        </w:rPr>
+      </w:pPr>
+    </w:p>
+    <w:p>
+      <w:pPr>
+        <w:rPr>
+          <w:sz w:val="24"/>
+          <w:szCs w:val="24"/>
+        </w:rPr>
+      </w:pPr>
+      <w:proofErr w:type="spellStart"/>
+      <w:r>
+        <w:rPr>
+          <w:sz w:val="24"/>
+          <w:szCs w:val="24"/>
+        </w:rPr>
+        <w:t>Local</w:t>
+      </w:r>
+      <w:proofErr w:type="spellEnd"/>
+      <w:r>
+        <w:rPr>
+          <w:sz w:val="24"/>
+          <w:szCs w:val="24"/>
+        </w:rPr>
+        <w:t xml:space="preserve"> </w:t>
+      </w:r>
+      <w:proofErr w:type="spellStart"/>
+      <w:r>
+        <w:rPr>
+          <w:sz w:val="24"/>
+          <w:szCs w:val="24"/>
+        </w:rPr>
+        <w:t>storageen</w:t>
+      </w:r>
+      <w:proofErr w:type="spellEnd"/>
+      <w:r>
+        <w:rPr>
+          <w:sz w:val="24"/>
+          <w:szCs w:val="24"/>
+        </w:rPr>
+        <w:t xml:space="preserve"> syötetyt tiedot tallentuvat selaimen muistiin, jolloin tietoja voi hakea jälkeenpäin vaikka selain on suljettu välissä.</w:t>
+      </w:r>
+    </w:p>
+    <w:p>
+      <w:pPr>
+        <w:rPr>
+          <w:sz w:val="24"/>
+          <w:szCs w:val="24"/>
+        </w:rPr>
+      </w:pPr>
+      <w:proofErr w:type="spellStart"/>
+      <w:r>
+        <w:rPr>
+          <w:sz w:val="24"/>
+          <w:szCs w:val="24"/>
+        </w:rPr>
+        <w:t>Local</w:t>
+      </w:r>
+      <w:proofErr w:type="spellEnd"/>
+      <w:r>
+        <w:rPr>
+          <w:sz w:val="24"/>
+          <w:szCs w:val="24"/>
+        </w:rPr>
+        <w:t xml:space="preserve"> </w:t>
+      </w:r>
+      <w:proofErr w:type="spellStart"/>
+      <w:r>
+        <w:rPr>
+          <w:sz w:val="24"/>
+          <w:szCs w:val="24"/>
+        </w:rPr>
+        <w:t>storageen</w:t>
+      </w:r>
+      <w:proofErr w:type="spellEnd"/>
+      <w:r>
+        <w:rPr>
+          <w:sz w:val="24"/>
+          <w:szCs w:val="24"/>
+        </w:rPr>
+        <w:t xml:space="preserve"> tallennetaan kenttiin täytetyt tiedot </w:t>
+      </w:r>
+      <w:proofErr w:type="spellStart"/>
+      <w:r>
+        <w:rPr>
+          <w:sz w:val="24"/>
+          <w:szCs w:val="24"/>
+        </w:rPr>
+        <w:t>setItem</w:t>
+      </w:r>
+      <w:proofErr w:type="spellEnd"/>
+      <w:r>
+        <w:rPr>
+          <w:sz w:val="24"/>
+          <w:szCs w:val="24"/>
+        </w:rPr>
+        <w:t xml:space="preserve">() metodilla. Sen jälkeen ne haetaan sieltä </w:t>
+      </w:r>
+      <w:proofErr w:type="spellStart"/>
+      <w:r>
+        <w:rPr>
+          <w:sz w:val="24"/>
+          <w:szCs w:val="24"/>
+        </w:rPr>
+        <w:t>getItem</w:t>
+      </w:r>
+      <w:proofErr w:type="spellEnd"/>
+      <w:r>
+        <w:rPr>
+          <w:sz w:val="24"/>
+          <w:szCs w:val="24"/>
+        </w:rPr>
+        <w:t xml:space="preserve">() metodilla niille luotuun div kenttään. Ja niille luotiin napit joilla ne </w:t>
       </w:r>
       <w:proofErr w:type="gramStart"/>
       <w:r>
@@ -1958,7 +2191,7 @@
           <w:sz w:val="24"/>
           <w:szCs w:val="24"/>
         </w:rPr>
-        <w:t>funktiot</w:t>
+        <w:t>pystyy</w:t>
       </w:r>
       <w:proofErr w:type="gramEnd"/>
       <w:r>
@@ -1966,7 +2199,7 @@
           <w:sz w:val="24"/>
           <w:szCs w:val="24"/>
         </w:rPr>
-        <w:t xml:space="preserve"> joilla tiedot saadaan tallennettua </w:t>
+        <w:t xml:space="preserve"> poistamaan </w:t>
       </w:r>
       <w:proofErr w:type="spellStart"/>
       <w:r>
@@ -1990,7 +2223,7 @@
           <w:sz w:val="24"/>
           <w:szCs w:val="24"/>
         </w:rPr>
-        <w:t>storageen</w:t>
+        <w:t>storagesta</w:t>
       </w:r>
       <w:proofErr w:type="spellEnd"/>
       <w:r>
@@ -1998,261 +2231,23 @@
           <w:sz w:val="24"/>
           <w:szCs w:val="24"/>
         </w:rPr>
-        <w:t xml:space="preserve">, näytettyä ne sieltä sekä poistettua ne sieltä. Funktiot laitetaan </w:t>
-      </w:r>
-      <w:proofErr w:type="gramStart"/>
-      <w:r>
-        <w:rPr>
-          <w:sz w:val="24"/>
-          <w:szCs w:val="24"/>
-        </w:rPr>
-        <w:t>nappeihin</w:t>
-      </w:r>
-      <w:proofErr w:type="gramEnd"/>
-      <w:r>
-        <w:rPr>
-          <w:sz w:val="24"/>
-          <w:szCs w:val="24"/>
-        </w:rPr>
-        <w:t xml:space="preserve"> joilla kyseiset toimenpiteet voi suorittaa. Linkkeinä käytetään HTML sivussa luotuja tekstiruutujen </w:t>
+        <w:t xml:space="preserve"> </w:t>
       </w:r>
       <w:proofErr w:type="spellStart"/>
-      <w:proofErr w:type="gramStart"/>
-      <w:r>
-        <w:rPr>
-          <w:sz w:val="24"/>
-          <w:szCs w:val="24"/>
-        </w:rPr>
-        <w:t>ID:itä</w:t>
+      <w:r>
+        <w:rPr>
+          <w:sz w:val="24"/>
+          <w:szCs w:val="24"/>
+        </w:rPr>
+        <w:t>removeItem</w:t>
       </w:r>
       <w:proofErr w:type="spellEnd"/>
-      <w:proofErr w:type="gramEnd"/>
-      <w:r>
-        <w:rPr>
-          <w:sz w:val="24"/>
-          <w:szCs w:val="24"/>
-        </w:rPr>
-        <w:t>.</w:t>
-      </w:r>
-    </w:p>
-    <w:p>
-      <w:pPr>
-        <w:rPr>
-          <w:sz w:val="24"/>
-          <w:szCs w:val="24"/>
-        </w:rPr>
-      </w:pPr>
-    </w:p>
-    <w:p>
-      <w:pPr>
-        <w:rPr>
-          <w:sz w:val="24"/>
-          <w:szCs w:val="24"/>
-        </w:rPr>
-      </w:pPr>
-    </w:p>
-    <w:p>
-      <w:pPr>
-        <w:rPr>
-          <w:sz w:val="24"/>
-          <w:szCs w:val="24"/>
-        </w:rPr>
-      </w:pPr>
-    </w:p>
-    <w:p>
-      <w:pPr>
-        <w:rPr>
-          <w:sz w:val="24"/>
-          <w:szCs w:val="24"/>
-        </w:rPr>
-      </w:pPr>
-    </w:p>
-    <w:p>
-      <w:pPr>
-        <w:rPr>
-          <w:sz w:val="24"/>
-          <w:szCs w:val="24"/>
-        </w:rPr>
-      </w:pPr>
-      <w:proofErr w:type="spellStart"/>
-      <w:r>
-        <w:rPr>
-          <w:sz w:val="24"/>
-          <w:szCs w:val="24"/>
-        </w:rPr>
-        <w:t>Local</w:t>
-      </w:r>
-      <w:proofErr w:type="spellEnd"/>
-      <w:r>
-        <w:rPr>
-          <w:sz w:val="24"/>
-          <w:szCs w:val="24"/>
-        </w:rPr>
-        <w:t xml:space="preserve"> </w:t>
-      </w:r>
-      <w:proofErr w:type="spellStart"/>
-      <w:r>
-        <w:rPr>
-          <w:sz w:val="24"/>
-          <w:szCs w:val="24"/>
-        </w:rPr>
-        <w:t>storage</w:t>
-      </w:r>
-      <w:proofErr w:type="spellEnd"/>
-    </w:p>
-    <w:p>
-      <w:pPr>
-        <w:rPr>
-          <w:sz w:val="24"/>
-          <w:szCs w:val="24"/>
-        </w:rPr>
-      </w:pPr>
-    </w:p>
-    <w:p>
-      <w:pPr>
-        <w:rPr>
-          <w:sz w:val="24"/>
-          <w:szCs w:val="24"/>
-        </w:rPr>
-      </w:pPr>
-      <w:proofErr w:type="spellStart"/>
-      <w:r>
-        <w:rPr>
-          <w:sz w:val="24"/>
-          <w:szCs w:val="24"/>
-        </w:rPr>
-        <w:t>Local</w:t>
-      </w:r>
-      <w:proofErr w:type="spellEnd"/>
-      <w:r>
-        <w:rPr>
-          <w:sz w:val="24"/>
-          <w:szCs w:val="24"/>
-        </w:rPr>
-        <w:t xml:space="preserve"> </w:t>
-      </w:r>
-      <w:proofErr w:type="spellStart"/>
-      <w:r>
-        <w:rPr>
-          <w:sz w:val="24"/>
-          <w:szCs w:val="24"/>
-        </w:rPr>
-        <w:t>storageen</w:t>
-      </w:r>
-      <w:proofErr w:type="spellEnd"/>
-      <w:r>
-        <w:rPr>
-          <w:sz w:val="24"/>
-          <w:szCs w:val="24"/>
-        </w:rPr>
-        <w:t xml:space="preserve"> tallennetaan kenttiin täytetyt tiedot </w:t>
-      </w:r>
-      <w:proofErr w:type="spellStart"/>
-      <w:proofErr w:type="gramStart"/>
-      <w:r>
-        <w:rPr>
-          <w:sz w:val="24"/>
-          <w:szCs w:val="24"/>
-        </w:rPr>
-        <w:t>setItem</w:t>
-      </w:r>
-      <w:proofErr w:type="spellEnd"/>
-      <w:r>
-        <w:rPr>
-          <w:sz w:val="24"/>
-          <w:szCs w:val="24"/>
-        </w:rPr>
-        <w:t>(</w:t>
-      </w:r>
-      <w:proofErr w:type="gramEnd"/>
-      <w:r>
-        <w:rPr>
-          <w:sz w:val="24"/>
-          <w:szCs w:val="24"/>
-        </w:rPr>
-        <w:t xml:space="preserve">) metodilla. Sen jälkeen ne haetaan sieltä </w:t>
-      </w:r>
-      <w:proofErr w:type="spellStart"/>
-      <w:proofErr w:type="gramStart"/>
-      <w:r>
-        <w:rPr>
-          <w:sz w:val="24"/>
-          <w:szCs w:val="24"/>
-        </w:rPr>
-        <w:t>getItem</w:t>
-      </w:r>
-      <w:proofErr w:type="spellEnd"/>
-      <w:r>
-        <w:rPr>
-          <w:sz w:val="24"/>
-          <w:szCs w:val="24"/>
-        </w:rPr>
-        <w:t>(</w:t>
-      </w:r>
-      <w:proofErr w:type="gramEnd"/>
-      <w:r>
-        <w:rPr>
-          <w:sz w:val="24"/>
-          <w:szCs w:val="24"/>
-        </w:rPr>
-        <w:t xml:space="preserve">) metodilla niille luotuun div kenttään. Ja niille luotiin napit joilla ne pystyy poistamaan </w:t>
-      </w:r>
-      <w:proofErr w:type="spellStart"/>
-      <w:r>
-        <w:rPr>
-          <w:sz w:val="24"/>
-          <w:szCs w:val="24"/>
-        </w:rPr>
-        <w:t>local</w:t>
-      </w:r>
-      <w:proofErr w:type="spellEnd"/>
-      <w:r>
-        <w:rPr>
-          <w:sz w:val="24"/>
-          <w:szCs w:val="24"/>
-        </w:rPr>
-        <w:t xml:space="preserve"> </w:t>
-      </w:r>
-      <w:proofErr w:type="spellStart"/>
-      <w:r>
-        <w:rPr>
-          <w:sz w:val="24"/>
-          <w:szCs w:val="24"/>
-        </w:rPr>
-        <w:t>storagesta</w:t>
-      </w:r>
-      <w:proofErr w:type="spellEnd"/>
-      <w:r>
-        <w:rPr>
-          <w:sz w:val="24"/>
-          <w:szCs w:val="24"/>
-        </w:rPr>
-        <w:t xml:space="preserve"> </w:t>
-      </w:r>
-      <w:proofErr w:type="spellStart"/>
-      <w:proofErr w:type="gramStart"/>
-      <w:r>
-        <w:rPr>
-          <w:sz w:val="24"/>
-          <w:szCs w:val="24"/>
-        </w:rPr>
-        <w:t>removeItem</w:t>
-      </w:r>
-      <w:proofErr w:type="spellEnd"/>
-      <w:r>
-        <w:rPr>
-          <w:sz w:val="24"/>
-          <w:szCs w:val="24"/>
-        </w:rPr>
-        <w:t>(</w:t>
-      </w:r>
-      <w:proofErr w:type="gramEnd"/>
-      <w:r>
-        <w:rPr>
-          <w:sz w:val="24"/>
-          <w:szCs w:val="24"/>
-        </w:rPr>
-        <w:t>) metodilla.</w:t>
+      <w:r>
+        <w:rPr>
+          <w:sz w:val="24"/>
+          <w:szCs w:val="24"/>
+        </w:rPr>
+        <w:t>() metodilla.</w:t>
       </w:r>
     </w:p>
     <w:p>
@@ -2336,14 +2331,14 @@
           <w:sz w:val="24"/>
           <w:szCs w:val="24"/>
         </w:rPr>
-        <w:t xml:space="preserve"> haku antaa ja ovatko ne oikein. </w:t>
-      </w:r>
-      <w:r>
-        <w:rPr>
-          <w:sz w:val="24"/>
-          <w:szCs w:val="24"/>
-        </w:rPr>
-        <w:t xml:space="preserve">Konsolista myös katsottiin että jääkö edelliset tiedot säilöön, jolloin niiden kuuluisi näkyä vaikka uusia lisättäisiin. </w:t>
+        <w:t xml:space="preserve"> haku antaa ja ovatko ne oikein.</w:t>
+      </w:r>
+      <w:r>
+        <w:rPr>
+          <w:sz w:val="24"/>
+          <w:szCs w:val="24"/>
+        </w:rPr>
+        <w:t xml:space="preserve"> </w:t>
       </w:r>
       <w:r>
         <w:rPr>
@@ -2441,7 +2436,53 @@
           <w:sz w:val="24"/>
           <w:szCs w:val="24"/>
         </w:rPr>
-        <w:t xml:space="preserve">Loimme </w:t>
+        <w:t>Loimme konstantteja jotka hakevat ken</w:t>
+      </w:r>
+      <w:r>
+        <w:rPr>
+          <w:sz w:val="24"/>
+          <w:szCs w:val="24"/>
+        </w:rPr>
+        <w:t>t</w:t>
+      </w:r>
+      <w:r>
+        <w:rPr>
+          <w:sz w:val="24"/>
+          <w:szCs w:val="24"/>
+        </w:rPr>
+        <w:t xml:space="preserve">tiin täytetyt arvot jotta saisimme ne tallennettua </w:t>
+      </w:r>
+      <w:proofErr w:type="spellStart"/>
+      <w:r>
+        <w:rPr>
+          <w:sz w:val="24"/>
+          <w:szCs w:val="24"/>
+        </w:rPr>
+        <w:t>local</w:t>
+      </w:r>
+      <w:proofErr w:type="spellEnd"/>
+      <w:r>
+        <w:rPr>
+          <w:sz w:val="24"/>
+          <w:szCs w:val="24"/>
+        </w:rPr>
+        <w:t xml:space="preserve"> </w:t>
+      </w:r>
+      <w:proofErr w:type="spellStart"/>
+      <w:r>
+        <w:rPr>
+          <w:sz w:val="24"/>
+          <w:szCs w:val="24"/>
+        </w:rPr>
+        <w:t>storageen</w:t>
+      </w:r>
+      <w:proofErr w:type="spellEnd"/>
+      <w:r>
+        <w:rPr>
+          <w:sz w:val="24"/>
+          <w:szCs w:val="24"/>
+        </w:rPr>
+        <w:t xml:space="preserve">. Sen tehtyämme </w:t>
       </w:r>
       <w:proofErr w:type="gramStart"/>
       <w:r>
@@ -2449,7 +2490,7 @@
           <w:sz w:val="24"/>
           <w:szCs w:val="24"/>
         </w:rPr>
-        <w:t>konstantteja</w:t>
+        <w:t>testailimme miten saisimme</w:t>
       </w:r>
       <w:proofErr w:type="gramEnd"/>
       <w:r>
@@ -2457,7 +2498,7 @@
           <w:sz w:val="24"/>
           <w:szCs w:val="24"/>
         </w:rPr>
-        <w:t xml:space="preserve"> jotka hakevat </w:t>
+        <w:t xml:space="preserve"> ne tiedot tallennettua sinne. Keksimme käyttää </w:t>
       </w:r>
       <w:proofErr w:type="spellStart"/>
       <w:r>
@@ -2465,7 +2506,7 @@
           <w:sz w:val="24"/>
           <w:szCs w:val="24"/>
         </w:rPr>
-        <w:t>kentiin</w:t>
+        <w:t>if</w:t>
       </w:r>
       <w:proofErr w:type="spellEnd"/>
       <w:r>
@@ -2473,7 +2514,23 @@
           <w:sz w:val="24"/>
           <w:szCs w:val="24"/>
         </w:rPr>
-        <w:t xml:space="preserve"> täytetyt arvot jotta saisimme ne tallennettua </w:t>
+        <w:t xml:space="preserve"> lausetta, eli jos kenttä </w:t>
+      </w:r>
+      <w:proofErr w:type="gramStart"/>
+      <w:r>
+        <w:rPr>
+          <w:sz w:val="24"/>
+          <w:szCs w:val="24"/>
+        </w:rPr>
+        <w:t>on täytetty se tallennetaan</w:t>
+      </w:r>
+      <w:proofErr w:type="gramEnd"/>
+      <w:r>
+        <w:rPr>
+          <w:sz w:val="24"/>
+          <w:szCs w:val="24"/>
+        </w:rPr>
+        <w:t xml:space="preserve"> sen kentän </w:t>
       </w:r>
       <w:proofErr w:type="spellStart"/>
       <w:r>
@@ -2481,6 +2538,22 @@
           <w:sz w:val="24"/>
           <w:szCs w:val="24"/>
         </w:rPr>
+        <w:t>Id:llä</w:t>
+      </w:r>
+      <w:proofErr w:type="spellEnd"/>
+      <w:r>
+        <w:rPr>
+          <w:sz w:val="24"/>
+          <w:szCs w:val="24"/>
+        </w:rPr>
+        <w:t xml:space="preserve"> </w:t>
+      </w:r>
+      <w:proofErr w:type="spellStart"/>
+      <w:r>
+        <w:rPr>
+          <w:sz w:val="24"/>
+          <w:szCs w:val="24"/>
+        </w:rPr>
         <w:t>local</w:t>
       </w:r>
       <w:proofErr w:type="spellEnd"/>
@@ -2505,217 +2578,81 @@
           <w:sz w:val="24"/>
           <w:szCs w:val="24"/>
         </w:rPr>
-        <w:t xml:space="preserve">. Sen tehtyämme </w:t>
-      </w:r>
-      <w:proofErr w:type="gramStart"/>
-      <w:r>
-        <w:rPr>
-          <w:sz w:val="24"/>
-          <w:szCs w:val="24"/>
-        </w:rPr>
-        <w:t>testailimme miten saisimme</w:t>
-      </w:r>
-      <w:proofErr w:type="gramEnd"/>
-      <w:r>
-        <w:rPr>
-          <w:sz w:val="24"/>
-          <w:szCs w:val="24"/>
-        </w:rPr>
-        <w:t xml:space="preserve"> ne tiedot tallennettua sinne. Keksimme käyttää </w:t>
-      </w:r>
+        <w:t xml:space="preserve">. </w:t>
+      </w:r>
+      <w:r>
+        <w:rPr>
+          <w:sz w:val="24"/>
+          <w:szCs w:val="24"/>
+        </w:rPr>
+        <w:t>Aluksi testasimme</w:t>
+      </w:r>
+      <w:r>
+        <w:rPr>
+          <w:sz w:val="24"/>
+          <w:szCs w:val="24"/>
+        </w:rPr>
+        <w:t xml:space="preserve"> myös</w:t>
+      </w:r>
+      <w:r>
+        <w:rPr>
+          <w:sz w:val="24"/>
+          <w:szCs w:val="24"/>
+        </w:rPr>
+        <w:t xml:space="preserve"> eri tapoja m</w:t>
+      </w:r>
+      <w:r>
+        <w:rPr>
+          <w:sz w:val="24"/>
+          <w:szCs w:val="24"/>
+        </w:rPr>
+        <w:t>iten saisimme tiedot niin, että ne eivät korvaantuisi. Kun meille selvisi ettei niiden tule korvaantua lopetimme sen testauksen.</w:t>
+      </w:r>
+    </w:p>
+    <w:p>
+      <w:pPr>
+        <w:rPr>
+          <w:sz w:val="24"/>
+          <w:szCs w:val="24"/>
+        </w:rPr>
+      </w:pPr>
+    </w:p>
+    <w:p>
+      <w:pPr>
+        <w:rPr>
+          <w:sz w:val="24"/>
+          <w:szCs w:val="24"/>
+          <w:lang w:val="en-US"/>
+        </w:rPr>
+      </w:pPr>
       <w:proofErr w:type="spellStart"/>
       <w:r>
         <w:rPr>
           <w:sz w:val="24"/>
           <w:szCs w:val="24"/>
-        </w:rPr>
-        <w:t>if</w:t>
+          <w:lang w:val="en-US"/>
+        </w:rPr>
+        <w:t>Valmis</w:t>
       </w:r>
       <w:proofErr w:type="spellEnd"/>
       <w:r>
         <w:rPr>
           <w:sz w:val="24"/>
           <w:szCs w:val="24"/>
-        </w:rPr>
-        <w:t xml:space="preserve"> lausetta, eli jos kenttä </w:t>
-      </w:r>
-      <w:proofErr w:type="gramStart"/>
-      <w:r>
-        <w:rPr>
-          <w:sz w:val="24"/>
-          <w:szCs w:val="24"/>
-        </w:rPr>
-        <w:t>on täytetty se tallennetaan</w:t>
-      </w:r>
-      <w:proofErr w:type="gramEnd"/>
-      <w:r>
-        <w:rPr>
-          <w:sz w:val="24"/>
-          <w:szCs w:val="24"/>
-        </w:rPr>
-        <w:t xml:space="preserve"> sen kentän </w:t>
+          <w:lang w:val="en-US"/>
+        </w:rPr>
+        <w:t xml:space="preserve"> </w:t>
       </w:r>
       <w:proofErr w:type="spellStart"/>
       <w:r>
         <w:rPr>
           <w:sz w:val="24"/>
           <w:szCs w:val="24"/>
-        </w:rPr>
-        <w:t>Id:llä</w:t>
+          <w:lang w:val="en-US"/>
+        </w:rPr>
+        <w:t>lomake</w:t>
       </w:r>
       <w:proofErr w:type="spellEnd"/>
-      <w:r>
-        <w:rPr>
-          <w:sz w:val="24"/>
-          <w:szCs w:val="24"/>
-        </w:rPr>
-        <w:t xml:space="preserve"> </w:t>
-      </w:r>
-      <w:proofErr w:type="spellStart"/>
-      <w:r>
-        <w:rPr>
-          <w:sz w:val="24"/>
-          <w:szCs w:val="24"/>
-        </w:rPr>
-        <w:t>local</w:t>
-      </w:r>
-      <w:proofErr w:type="spellEnd"/>
-      <w:r>
-        <w:rPr>
-          <w:sz w:val="24"/>
-          <w:szCs w:val="24"/>
-        </w:rPr>
-        <w:t xml:space="preserve"> </w:t>
-      </w:r>
-      <w:proofErr w:type="spellStart"/>
-      <w:r>
-        <w:rPr>
-          <w:sz w:val="24"/>
-          <w:szCs w:val="24"/>
-        </w:rPr>
-        <w:t>storageen</w:t>
-      </w:r>
-      <w:proofErr w:type="spellEnd"/>
-      <w:r>
-        <w:rPr>
-          <w:sz w:val="24"/>
-          <w:szCs w:val="24"/>
-        </w:rPr>
-        <w:t xml:space="preserve">. </w:t>
-      </w:r>
-      <w:r>
-        <w:rPr>
-          <w:sz w:val="24"/>
-          <w:szCs w:val="24"/>
-        </w:rPr>
-        <w:t>Aluksi testasimme</w:t>
-      </w:r>
-      <w:r>
-        <w:rPr>
-          <w:sz w:val="24"/>
-          <w:szCs w:val="24"/>
-        </w:rPr>
-        <w:t xml:space="preserve"> myös</w:t>
-      </w:r>
-      <w:r>
-        <w:rPr>
-          <w:sz w:val="24"/>
-          <w:szCs w:val="24"/>
-        </w:rPr>
-        <w:t xml:space="preserve"> eri </w:t>
-      </w:r>
-      <w:proofErr w:type="gramStart"/>
-      <w:r>
-        <w:rPr>
-          <w:sz w:val="24"/>
-          <w:szCs w:val="24"/>
-        </w:rPr>
-        <w:t>tapoja</w:t>
-      </w:r>
-      <w:proofErr w:type="gramEnd"/>
-      <w:r>
-        <w:rPr>
-          <w:sz w:val="24"/>
-          <w:szCs w:val="24"/>
-        </w:rPr>
-        <w:t xml:space="preserve"> m</w:t>
-      </w:r>
-      <w:r>
-        <w:rPr>
-          <w:sz w:val="24"/>
-          <w:szCs w:val="24"/>
-        </w:rPr>
-        <w:t>iten saisimme tiedot niin, että ne eivät korvaantuisi. Kun meille selvisi ettei niiden tule korvaantua lopetimme sen testauksen.</w:t>
-      </w:r>
-    </w:p>
-    <w:p>
-      <w:pPr>
-        <w:rPr>
-          <w:sz w:val="24"/>
-          <w:szCs w:val="24"/>
-        </w:rPr>
-      </w:pPr>
-    </w:p>
-    <w:p>
-      <w:pPr>
-        <w:rPr>
-          <w:sz w:val="24"/>
-          <w:szCs w:val="24"/>
-        </w:rPr>
-      </w:pPr>
-    </w:p>
-    <w:p>
-      <w:pPr>
-        <w:rPr>
-          <w:sz w:val="24"/>
-          <w:szCs w:val="24"/>
-        </w:rPr>
-      </w:pPr>
-    </w:p>
-    <w:p>
-      <w:pPr>
-        <w:rPr>
-          <w:sz w:val="24"/>
-          <w:szCs w:val="24"/>
-        </w:rPr>
-      </w:pPr>
-    </w:p>
-    <w:p>
-      <w:pPr>
-        <w:rPr>
-          <w:sz w:val="24"/>
-          <w:szCs w:val="24"/>
-          <w:lang w:val="en-US"/>
-        </w:rPr>
-      </w:pPr>
-      <w:proofErr w:type="spellStart"/>
-      <w:r>
-        <w:rPr>
-          <w:sz w:val="24"/>
-          <w:szCs w:val="24"/>
-          <w:lang w:val="en-US"/>
-        </w:rPr>
-        <w:t>Valmis</w:t>
-      </w:r>
-      <w:proofErr w:type="spellEnd"/>
-      <w:r>
-        <w:rPr>
-          <w:sz w:val="24"/>
-          <w:szCs w:val="24"/>
-          <w:lang w:val="en-US"/>
-        </w:rPr>
-        <w:t xml:space="preserve"> </w:t>
-      </w:r>
-      <w:proofErr w:type="spellStart"/>
-      <w:r>
-        <w:rPr>
-          <w:sz w:val="24"/>
-          <w:szCs w:val="24"/>
-          <w:lang w:val="en-US"/>
-        </w:rPr>
-        <w:t>lomake</w:t>
-      </w:r>
-      <w:proofErr w:type="spellEnd"/>
     </w:p>
     <w:p>
       <w:pPr>
@@ -2737,7 +2674,6 @@
         <w:rPr>
           <w:noProof/>
         </w:rPr>
-        <w:lastRenderedPageBreak/>
         <w:drawing>
           <wp:inline distT="0" distB="0" distL="0" distR="0" wp14:anchorId="439E71F8" wp14:editId="525AF7A3">
             <wp:extent cx="5960110" cy="2979420"/>
@@ -2818,6 +2754,7 @@
           <w:sz w:val="28"/>
           <w:szCs w:val="28"/>
         </w:rPr>
+        <w:lastRenderedPageBreak/>
         <w:t>Havaitut virheet</w:t>
       </w:r>
     </w:p>
@@ -2831,7 +2768,7 @@
     </w:p>
     <w:tbl>
       <w:tblPr>
-        <w:tblStyle w:val="TableGrid"/>
+        <w:tblStyle w:val="TaulukkoRuudukko"/>
         <w:tblW w:w="0" w:type="auto"/>
         <w:tblLook w:val="04A0" w:firstRow="1" w:lastRow="0" w:firstColumn="1" w:lastColumn="0" w:noHBand="0" w:noVBand="1"/>
       </w:tblPr>
@@ -3056,37 +2993,40 @@
                 <w:szCs w:val="24"/>
               </w:rPr>
             </w:pPr>
-            <w:proofErr w:type="spellStart"/>
             <w:r>
               <w:rPr>
                 <w:sz w:val="24"/>
                 <w:szCs w:val="24"/>
               </w:rPr>
-              <w:t>Viimesimmäksi</w:t>
+              <w:t>Viime</w:t>
             </w:r>
-            <w:proofErr w:type="spellEnd"/>
             <w:r>
               <w:rPr>
                 <w:sz w:val="24"/>
                 <w:szCs w:val="24"/>
               </w:rPr>
-              <w:t xml:space="preserve"> lisätyt tiedot korvasivat </w:t>
+              <w:t>i</w:t>
             </w:r>
-            <w:proofErr w:type="spellStart"/>
             <w:r>
               <w:rPr>
                 <w:sz w:val="24"/>
                 <w:szCs w:val="24"/>
               </w:rPr>
-              <w:t>aikasemmin</w:t>
+              <w:t>simmäksi lisätyt tiedot korvasivat aika</w:t>
             </w:r>
-            <w:proofErr w:type="spellEnd"/>
             <w:r>
               <w:rPr>
                 <w:sz w:val="24"/>
                 <w:szCs w:val="24"/>
               </w:rPr>
-              <w:t xml:space="preserve"> syötetyt, vaikka tarkoitus oli että kaikki säilyvät.</w:t>
+              <w:t>i</w:t>
+            </w:r>
+            <w:r>
+              <w:rPr>
+                <w:sz w:val="24"/>
+                <w:szCs w:val="24"/>
+              </w:rPr>
+              <w:t>semmin syötetyt, vaikka tarkoitus oli että kaikki säilyvät.</w:t>
             </w:r>
           </w:p>
         </w:tc>
@@ -3102,7 +3042,6 @@
               </w:rPr>
             </w:pPr>
             <w:proofErr w:type="spellStart"/>
-            <w:proofErr w:type="gramStart"/>
             <w:r>
               <w:rPr>
                 <w:sz w:val="24"/>
@@ -3111,7 +3050,6 @@
               <w:t>local.Storagessa</w:t>
             </w:r>
             <w:proofErr w:type="spellEnd"/>
-            <w:proofErr w:type="gramEnd"/>
             <w:r>
               <w:rPr>
                 <w:sz w:val="24"/>
@@ -3137,23 +3075,7 @@
                 <w:sz w:val="24"/>
                 <w:szCs w:val="24"/>
               </w:rPr>
-              <w:t xml:space="preserve">Olimme saaneet sen jo aikaiseksi, että tiedot </w:t>
-            </w:r>
-            <w:proofErr w:type="gramStart"/>
-            <w:r>
-              <w:rPr>
-                <w:sz w:val="24"/>
-                <w:szCs w:val="24"/>
-              </w:rPr>
-              <w:t>korvaantuu</w:t>
-            </w:r>
-            <w:proofErr w:type="gramEnd"/>
-            <w:r>
-              <w:rPr>
-                <w:sz w:val="24"/>
-                <w:szCs w:val="24"/>
-              </w:rPr>
-              <w:t xml:space="preserve"> joten jätimme sen niin kun meille selvisi että näin pitääkin tapahtua. </w:t>
+              <w:t xml:space="preserve">Olimme saaneet sen jo aikaiseksi, että tiedot korvaantuu joten jätimme sen niin kun meille selvisi että näin pitääkin tapahtua. </w:t>
             </w:r>
           </w:p>
         </w:tc>
@@ -3238,18 +3160,9 @@
                 <w:sz w:val="24"/>
                 <w:szCs w:val="24"/>
               </w:rPr>
-              <w:t>Id:</w:t>
-            </w:r>
-            <w:proofErr w:type="gramStart"/>
-            <w:r>
-              <w:rPr>
-                <w:sz w:val="24"/>
-                <w:szCs w:val="24"/>
-              </w:rPr>
-              <w:t>stä</w:t>
+              <w:t>Id:stä</w:t>
             </w:r>
             <w:proofErr w:type="spellEnd"/>
-            <w:proofErr w:type="gramEnd"/>
             <w:r>
               <w:rPr>
                 <w:sz w:val="24"/>
@@ -3294,7 +3207,6 @@
               <w:t xml:space="preserve"> </w:t>
             </w:r>
             <w:proofErr w:type="spellStart"/>
-            <w:proofErr w:type="gramStart"/>
             <w:r>
               <w:rPr>
                 <w:sz w:val="24"/>
@@ -3303,7 +3215,6 @@
               <w:t>local.Storagesta</w:t>
             </w:r>
             <w:proofErr w:type="spellEnd"/>
-            <w:proofErr w:type="gramEnd"/>
             <w:r>
               <w:rPr>
                 <w:sz w:val="24"/>
@@ -3408,57 +3319,6 @@
               </w:rPr>
               <w:t>”.</w:t>
             </w:r>
-          </w:p>
-        </w:tc>
-      </w:tr>
-      <w:tr>
-        <w:trPr>
-          <w:trHeight w:val="351"/>
-        </w:trPr>
-        <w:tc>
-          <w:tcPr>
-            <w:tcW w:w="2753" w:type="dxa"/>
-          </w:tcPr>
-          <w:p>
-            <w:pPr>
-              <w:rPr>
-                <w:sz w:val="24"/>
-                <w:szCs w:val="24"/>
-              </w:rPr>
-            </w:pPr>
-            <w:r>
-              <w:rPr>
-                <w:sz w:val="24"/>
-                <w:szCs w:val="24"/>
-              </w:rPr>
-              <w:t>Syötä tiedot-painikkeen painamisen jälkeen Etunimi-kenttään tulee ”Täytä tämä kenttä”.</w:t>
-            </w:r>
-          </w:p>
-        </w:tc>
-        <w:tc>
-          <w:tcPr>
-            <w:tcW w:w="2753" w:type="dxa"/>
-          </w:tcPr>
-          <w:p>
-            <w:pPr>
-              <w:rPr>
-                <w:sz w:val="24"/>
-                <w:szCs w:val="24"/>
-              </w:rPr>
-            </w:pPr>
-          </w:p>
-        </w:tc>
-        <w:tc>
-          <w:tcPr>
-            <w:tcW w:w="2754" w:type="dxa"/>
-          </w:tcPr>
-          <w:p>
-            <w:pPr>
-              <w:rPr>
-                <w:sz w:val="24"/>
-                <w:szCs w:val="24"/>
-              </w:rPr>
-            </w:pPr>
           </w:p>
         </w:tc>
       </w:tr>
@@ -3548,7 +3408,7 @@
     <w:sdtContent>
       <w:p>
         <w:pPr>
-          <w:pStyle w:val="Header"/>
+          <w:pStyle w:val="Yltunniste"/>
           <w:jc w:val="right"/>
         </w:pPr>
         <w:r>
@@ -3571,7 +3431,7 @@
   </w:sdt>
   <w:p>
     <w:pPr>
-      <w:pStyle w:val="Header"/>
+      <w:pStyle w:val="Yltunniste"/>
       <w:tabs>
         <w:tab w:val="clear" w:pos="4819"/>
         <w:tab w:val="clear" w:pos="9638"/>
@@ -3602,7 +3462,7 @@
     <w:sdtContent>
       <w:p>
         <w:pPr>
-          <w:pStyle w:val="Header"/>
+          <w:pStyle w:val="Yltunniste"/>
           <w:jc w:val="right"/>
         </w:pPr>
         <w:r>
@@ -3625,7 +3485,7 @@
   </w:sdt>
   <w:p>
     <w:pPr>
-      <w:pStyle w:val="Header"/>
+      <w:pStyle w:val="Yltunniste"/>
       <w:tabs>
         <w:tab w:val="clear" w:pos="4819"/>
         <w:tab w:val="clear" w:pos="9638"/>
@@ -3667,7 +3527,7 @@
   </w:p>
   <w:p>
     <w:pPr>
-      <w:pStyle w:val="Header"/>
+      <w:pStyle w:val="Yltunniste"/>
       <w:tabs>
         <w:tab w:val="clear" w:pos="4819"/>
         <w:tab w:val="clear" w:pos="9638"/>
@@ -3709,7 +3569,7 @@
   </w:p>
   <w:p>
     <w:pPr>
-      <w:pStyle w:val="Header"/>
+      <w:pStyle w:val="Yltunniste"/>
       <w:rPr>
         <w:sz w:val="24"/>
         <w:szCs w:val="24"/>
@@ -4114,18 +3974,18 @@
     <w:lsdException w:name="Unresolved Mention" w:semiHidden="1" w:unhideWhenUsed="1"/>
     <w:lsdException w:name="Smart Link" w:semiHidden="1" w:unhideWhenUsed="1"/>
   </w:latentStyles>
-  <w:style w:type="paragraph" w:default="1" w:styleId="Normal">
+  <w:style w:type="paragraph" w:default="1" w:styleId="Normaali">
     <w:name w:val="Normal"/>
     <w:qFormat/>
     <w:rsid w:val="006906EE"/>
   </w:style>
-  <w:style w:type="character" w:default="1" w:styleId="DefaultParagraphFont">
+  <w:style w:type="character" w:default="1" w:styleId="Kappaleenoletusfontti">
     <w:name w:val="Default Paragraph Font"/>
     <w:uiPriority w:val="1"/>
     <w:semiHidden/>
     <w:unhideWhenUsed/>
   </w:style>
-  <w:style w:type="table" w:default="1" w:styleId="TableNormal">
+  <w:style w:type="table" w:default="1" w:styleId="Normaalitaulukko">
     <w:name w:val="Normal Table"/>
     <w:uiPriority w:val="99"/>
     <w:semiHidden/>
@@ -4140,16 +4000,16 @@
       </w:tblCellMar>
     </w:tblPr>
   </w:style>
-  <w:style w:type="numbering" w:default="1" w:styleId="NoList">
+  <w:style w:type="numbering" w:default="1" w:styleId="Eiluetteloa">
     <w:name w:val="No List"/>
     <w:uiPriority w:val="99"/>
     <w:semiHidden/>
     <w:unhideWhenUsed/>
   </w:style>
-  <w:style w:type="paragraph" w:styleId="Header">
+  <w:style w:type="paragraph" w:styleId="Yltunniste">
     <w:name w:val="header"/>
-    <w:basedOn w:val="Normal"/>
-    <w:link w:val="HeaderChar"/>
+    <w:basedOn w:val="Normaali"/>
+    <w:link w:val="YltunnisteChar"/>
     <w:uiPriority w:val="99"/>
     <w:unhideWhenUsed/>
     <w:rsid w:val="006D2597"/>
@@ -4161,17 +4021,17 @@
       <w:spacing w:after="0" w:line="240" w:lineRule="auto"/>
     </w:pPr>
   </w:style>
-  <w:style w:type="character" w:customStyle="1" w:styleId="HeaderChar">
-    <w:name w:val="Header Char"/>
-    <w:basedOn w:val="DefaultParagraphFont"/>
-    <w:link w:val="Header"/>
+  <w:style w:type="character" w:customStyle="1" w:styleId="YltunnisteChar">
+    <w:name w:val="Ylätunniste Char"/>
+    <w:basedOn w:val="Kappaleenoletusfontti"/>
+    <w:link w:val="Yltunniste"/>
     <w:uiPriority w:val="99"/>
     <w:rsid w:val="006D2597"/>
   </w:style>
-  <w:style w:type="paragraph" w:styleId="Footer">
+  <w:style w:type="paragraph" w:styleId="Alatunniste">
     <w:name w:val="footer"/>
-    <w:basedOn w:val="Normal"/>
-    <w:link w:val="FooterChar"/>
+    <w:basedOn w:val="Normaali"/>
+    <w:link w:val="AlatunnisteChar"/>
     <w:uiPriority w:val="99"/>
     <w:unhideWhenUsed/>
     <w:rsid w:val="006D2597"/>
@@ -4183,16 +4043,16 @@
       <w:spacing w:after="0" w:line="240" w:lineRule="auto"/>
     </w:pPr>
   </w:style>
-  <w:style w:type="character" w:customStyle="1" w:styleId="FooterChar">
-    <w:name w:val="Footer Char"/>
-    <w:basedOn w:val="DefaultParagraphFont"/>
-    <w:link w:val="Footer"/>
+  <w:style w:type="character" w:customStyle="1" w:styleId="AlatunnisteChar">
+    <w:name w:val="Alatunniste Char"/>
+    <w:basedOn w:val="Kappaleenoletusfontti"/>
+    <w:link w:val="Alatunniste"/>
     <w:uiPriority w:val="99"/>
     <w:rsid w:val="006D2597"/>
   </w:style>
-  <w:style w:type="table" w:styleId="TableGrid">
+  <w:style w:type="table" w:styleId="TaulukkoRuudukko">
     <w:name w:val="Table Grid"/>
-    <w:basedOn w:val="TableNormal"/>
+    <w:basedOn w:val="Normaalitaulukko"/>
     <w:uiPriority w:val="39"/>
     <w:rsid w:val="00B05692"/>
     <w:pPr>

</xml_diff>